<commit_message>
Update bao cao test thu am truc tiep
</commit_message>
<xml_diff>
--- a/Nguyễn Thành Nam - Nguyễn Trung Hiếu.docx
+++ b/Nguyễn Thành Nam - Nguyễn Trung Hiếu.docx
@@ -1,10 +1,12 @@
 
 <file path=word/document.xml><?xml version="1.0" encoding="utf-8"?>
-<w:document xmlns:wpc="http://schemas.microsoft.com/office/word/2010/wordprocessingCanvas" xmlns:cx="http://schemas.microsoft.com/office/drawing/2014/chartex" xmlns:cx1="http://schemas.microsoft.com/office/drawing/2015/9/8/chartex" xmlns:cx2="http://schemas.microsoft.com/office/drawing/2015/10/21/chartex" xmlns:cx3="http://schemas.microsoft.com/office/drawing/2016/5/9/chartex" xmlns:cx4="http://schemas.microsoft.com/office/drawing/2016/5/10/chartex" xmlns:cx5="http://schemas.microsoft.com/office/drawing/2016/5/11/chartex" xmlns:cx6="http://schemas.microsoft.com/office/drawing/2016/5/12/chartex" xmlns:cx7="http://schemas.microsoft.com/office/drawing/2016/5/13/chartex" xmlns:cx8="http://schemas.microsoft.com/office/drawing/2016/5/14/chartex" xmlns:mc="http://schemas.openxmlformats.org/markup-compatibility/2006" xmlns:aink="http://schemas.microsoft.com/office/drawing/2016/ink" xmlns:am3d="http://schemas.microsoft.com/office/drawing/2017/model3d" xmlns:o="urn:schemas-microsoft-com:office:office" xmlns:r="http://schemas.openxmlformats.org/officeDocument/2006/relationships" xmlns:m="http://schemas.openxmlformats.org/officeDocument/2006/math" xmlns:v="urn:schemas-microsoft-com:vml" xmlns:wp14="http://schemas.microsoft.com/office/word/2010/wordprocessingDrawing" xmlns:wp="http://schemas.openxmlformats.org/drawingml/2006/wordprocessingDrawing" xmlns:w10="urn:schemas-microsoft-com:office:word" xmlns:w="http://schemas.openxmlformats.org/wordprocessingml/2006/main" xmlns:w14="http://schemas.microsoft.com/office/word/2010/wordml" xmlns:w15="http://schemas.microsoft.com/office/word/2012/wordml" xmlns:w16cex="http://schemas.microsoft.com/office/word/2018/wordml/cex" xmlns:w16cid="http://schemas.microsoft.com/office/word/2016/wordml/cid" xmlns:w16="http://schemas.microsoft.com/office/word/2018/wordml" xmlns:w16se="http://schemas.microsoft.com/office/word/2015/wordml/symex" xmlns:wpg="http://schemas.microsoft.com/office/word/2010/wordprocessingGroup" xmlns:wpi="http://schemas.microsoft.com/office/word/2010/wordprocessingInk" xmlns:wne="http://schemas.microsoft.com/office/word/2006/wordml" xmlns:wps="http://schemas.microsoft.com/office/word/2010/wordprocessingShape" mc:Ignorable="w14 w15 w16se w16cid w16 w16cex wp14">
+<w:document xmlns:o="urn:schemas-microsoft-com:office:office" xmlns:r="http://schemas.openxmlformats.org/officeDocument/2006/relationships" xmlns:v="urn:schemas-microsoft-com:vml" xmlns:w="http://schemas.openxmlformats.org/wordprocessingml/2006/main" xmlns:w10="urn:schemas-microsoft-com:office:word" xmlns:wp="http://schemas.openxmlformats.org/drawingml/2006/wordprocessingDrawing" xmlns:wps="http://schemas.microsoft.com/office/word/2010/wordprocessingShape" xmlns:wpg="http://schemas.microsoft.com/office/word/2010/wordprocessingGroup" xmlns:mc="http://schemas.openxmlformats.org/markup-compatibility/2006" xmlns:wp14="http://schemas.microsoft.com/office/word/2010/wordprocessingDrawing" xmlns:w14="http://schemas.microsoft.com/office/word/2010/wordml" mc:Ignorable="w14 wp14">
   <w:body>
     <w:p>
       <w:pPr>
-        <w:rPr>
+        <w:pStyle w:val="Normal"/>
+        <w:rPr>
+          <w:b/>
           <w:b/>
           <w:bCs/>
         </w:rPr>
@@ -18,22 +20,31 @@
       </w:r>
     </w:p>
     <w:p>
-      <w:r>
+      <w:pPr>
+        <w:pStyle w:val="Normal"/>
+        <w:rPr/>
+      </w:pPr>
+      <w:r>
+        <w:rPr/>
         <w:t>Nguyễn Thành Nam – 17021305</w:t>
       </w:r>
     </w:p>
     <w:p>
-      <w:r>
-        <w:t>Nguyễn Trung Hiếu – 1702</w:t>
-      </w:r>
-      <w:r>
-        <w:t>1246</w:t>
+      <w:pPr>
+        <w:pStyle w:val="Normal"/>
+        <w:rPr/>
+      </w:pPr>
+      <w:r>
+        <w:rPr/>
+        <w:t>Nguyễn Trung Hiếu – 17021246</w:t>
       </w:r>
     </w:p>
     <w:p>
       <w:pPr>
+        <w:pStyle w:val="Normal"/>
         <w:jc w:val="center"/>
         <w:rPr>
+          <w:b/>
           <w:b/>
           <w:bCs/>
           <w:sz w:val="36"/>
@@ -51,6 +62,10 @@
       </w:r>
     </w:p>
     <w:p>
+      <w:pPr>
+        <w:pStyle w:val="Normal"/>
+        <w:rPr/>
+      </w:pPr>
       <w:r>
         <w:rPr>
           <w:b/>
@@ -59,19 +74,15 @@
         <w:t>Dataset</w:t>
       </w:r>
       <w:r>
-        <w:t xml:space="preserve">: </w:t>
-      </w:r>
-      <w:r>
-        <w:t>~</w:t>
-      </w:r>
-      <w:r>
-        <w:t>100 file wav cho các từ “bệnh nhân”, “chúng ta”, “có thể”, “người”, “Việt Nam”.</w:t>
-      </w:r>
-      <w:r>
-        <w:t xml:space="preserve"> Chia tập dữ liệu thành tập train và test theo tỉ lệ 70-30.</w:t>
+        <w:rPr/>
+        <w:t>: ~100 file wav cho các từ “bệnh nhân”, “chúng ta”, “có thể”, “người”, “Việt Nam”. Chia tập dữ liệu thành tập train và test theo tỉ lệ 70-30.</w:t>
       </w:r>
     </w:p>
     <w:p>
+      <w:pPr>
+        <w:pStyle w:val="Normal"/>
+        <w:rPr/>
+      </w:pPr>
       <w:r>
         <w:rPr>
           <w:b/>
@@ -80,13 +91,15 @@
         <w:t>Thư viện sử dụng</w:t>
       </w:r>
       <w:r>
-        <w:t>: MultinomialHMM của hmmlearn</w:t>
-      </w:r>
-      <w:r>
-        <w:t>.</w:t>
+        <w:rPr/>
+        <w:t>: MultinomialHMM của hmmlearn.</w:t>
       </w:r>
     </w:p>
     <w:p>
+      <w:pPr>
+        <w:pStyle w:val="Normal"/>
+        <w:rPr/>
+      </w:pPr>
       <w:r>
         <w:rPr>
           <w:b/>
@@ -95,38 +108,22 @@
         <w:t>Kmeans</w:t>
       </w:r>
       <w:r>
-        <w:t>:</w:t>
-      </w:r>
-      <w:r>
-        <w:t xml:space="preserve"> sau khi thử số cluster trong khoảng [10,20] thì nhận thấy</w:t>
-      </w:r>
-      <w:r>
-        <w:t xml:space="preserve"> 14 cluster cho kết quả tốt nhất</w:t>
-      </w:r>
-      <w:r>
-        <w:t xml:space="preserve"> trên tập test</w:t>
-      </w:r>
-      <w:r>
-        <w:t>.</w:t>
+        <w:rPr/>
+        <w:t>: sau khi thử số cluster trong khoảng [10,20] thì nhận thấy 14 cluster cho kết quả tốt nhất trên tập test.</w:t>
       </w:r>
     </w:p>
     <w:p>
       <w:pPr>
-        <w:spacing w:after="0"/>
+        <w:pStyle w:val="Normal"/>
+        <w:spacing w:before="0" w:after="0"/>
+        <w:rPr/>
       </w:pPr>
       <w:r>
         <w:rPr>
           <w:b/>
           <w:bCs/>
         </w:rPr>
-        <w:t>Các mô hình hmm sử dụng kĩ thuật subdividing phones(3 trạng thái cho mỗi âm vị) và 1 skip connection</w:t>
-      </w:r>
-      <w:r>
-        <w:rPr>
-          <w:b/>
-          <w:bCs/>
-        </w:rPr>
-        <w:t>. Khởi tạo a</w:t>
+        <w:t>Các mô hình hmm sử dụng kĩ thuật subdividing phones(3 trạng thái cho mỗi âm vị) và 1 skip connection. Khởi tạo a</w:t>
       </w:r>
       <w:r>
         <w:rPr>
@@ -174,6 +171,7 @@
         <w:t>= 0.1</w:t>
       </w:r>
       <w:r>
+        <w:rPr/>
         <w:t>:</w:t>
       </w:r>
     </w:p>
@@ -184,18 +182,15 @@
           <w:ilvl w:val="0"/>
           <w:numId w:val="1"/>
         </w:numPr>
-      </w:pPr>
-      <w:r>
-        <w:t>“bệnh nhân”</w:t>
-      </w:r>
-      <w:r>
-        <w:t xml:space="preserve"> /b-ệ-nh nh-â-n/</w:t>
-      </w:r>
-      <w:r>
-        <w:t>: có tổng 6 âm vị không tính dấu cách nên sử dụng mô hình có 18 trạng thái</w:t>
-      </w:r>
-      <w:r>
-        <w:t>.</w:t>
+        <w:rPr/>
+      </w:pPr>
+      <w:r>
+        <w:rPr/>
+        <w:t>“</w:t>
+      </w:r>
+      <w:r>
+        <w:rPr/>
+        <w:t>bệnh nhân” /b-ệ-nh nh-â-n/: có tổng 6 âm vị không tính dấu cách nên sử dụng mô hình có 18 trạng thái.</w:t>
       </w:r>
     </w:p>
     <w:p>
@@ -205,42 +200,15 @@
           <w:ilvl w:val="0"/>
           <w:numId w:val="1"/>
         </w:numPr>
-      </w:pPr>
-      <w:r>
-        <w:rPr>
-          <w:noProof/>
-        </w:rPr>
-        <w:t>“chúng ta”</w:t>
-      </w:r>
-      <w:r>
-        <w:rPr>
-          <w:noProof/>
-        </w:rPr>
-        <w:t xml:space="preserve"> /ch-ú-ng t-a/</w:t>
-      </w:r>
-      <w:r>
-        <w:rPr>
-          <w:noProof/>
-        </w:rPr>
-        <w:t xml:space="preserve">: có 5 âm vị không </w:t>
-      </w:r>
-      <w:r>
-        <w:rPr>
-          <w:noProof/>
-        </w:rPr>
-        <w:t>trính</w:t>
-      </w:r>
-      <w:r>
-        <w:rPr>
-          <w:noProof/>
-        </w:rPr>
-        <w:t xml:space="preserve"> dấu cách, mô hình có 15 trạng thái</w:t>
-      </w:r>
-      <w:r>
-        <w:rPr>
-          <w:noProof/>
-        </w:rPr>
-        <w:t>.</w:t>
+        <w:rPr/>
+      </w:pPr>
+      <w:r>
+        <w:rPr/>
+        <w:t>“</w:t>
+      </w:r>
+      <w:r>
+        <w:rPr/>
+        <w:t>chúng ta” /ch-ú-ng t-a/: có 5 âm vị không trính dấu cách, mô hình có 15 trạng thái.</w:t>
       </w:r>
     </w:p>
     <w:p>
@@ -250,30 +218,15 @@
           <w:ilvl w:val="0"/>
           <w:numId w:val="1"/>
         </w:numPr>
-      </w:pPr>
-      <w:r>
-        <w:rPr>
-          <w:noProof/>
-        </w:rPr>
-        <w:t>“có thể”</w:t>
-      </w:r>
-      <w:r>
-        <w:rPr>
-          <w:noProof/>
-        </w:rPr>
-        <w:t xml:space="preserve"> /c-ó th-ể/</w:t>
-      </w:r>
-      <w:r>
-        <w:rPr>
-          <w:noProof/>
-        </w:rPr>
-        <w:t>: có 4 âm vị không tính dấy cách, mô hình có 12 trạng thái</w:t>
-      </w:r>
-      <w:r>
-        <w:rPr>
-          <w:noProof/>
-        </w:rPr>
-        <w:t>.</w:t>
+        <w:rPr/>
+      </w:pPr>
+      <w:r>
+        <w:rPr/>
+        <w:t>“</w:t>
+      </w:r>
+      <w:r>
+        <w:rPr/>
+        <w:t>có thể” /c-ó th-ể/: có 4 âm vị không tính dấy cách, mô hình có 12 trạng thái.</w:t>
       </w:r>
     </w:p>
     <w:p>
@@ -283,30 +236,15 @@
           <w:ilvl w:val="0"/>
           <w:numId w:val="1"/>
         </w:numPr>
-      </w:pPr>
-      <w:r>
-        <w:rPr>
-          <w:noProof/>
-        </w:rPr>
-        <w:t>“người”</w:t>
-      </w:r>
-      <w:r>
-        <w:rPr>
-          <w:noProof/>
-        </w:rPr>
-        <w:t xml:space="preserve"> /ng-ười-i/</w:t>
-      </w:r>
-      <w:r>
-        <w:rPr>
-          <w:noProof/>
-        </w:rPr>
-        <w:t>: có 3 âm vị, mô hình có 9 trạng thái</w:t>
-      </w:r>
-      <w:r>
-        <w:rPr>
-          <w:noProof/>
-        </w:rPr>
-        <w:t>.</w:t>
+        <w:rPr/>
+      </w:pPr>
+      <w:r>
+        <w:rPr/>
+        <w:t>“</w:t>
+      </w:r>
+      <w:r>
+        <w:rPr/>
+        <w:t>người” /ng-ười-i/: có 3 âm vị, mô hình có 9 trạng thái.</w:t>
       </w:r>
     </w:p>
     <w:p>
@@ -316,36 +254,23 @@
           <w:ilvl w:val="0"/>
           <w:numId w:val="1"/>
         </w:numPr>
-      </w:pPr>
-      <w:r>
-        <w:rPr>
-          <w:noProof/>
-        </w:rPr>
-        <w:t>“Việt Nam”</w:t>
-      </w:r>
-      <w:r>
-        <w:rPr>
-          <w:noProof/>
-        </w:rPr>
-        <w:t xml:space="preserve"> /v-iệ-t n-a-m/</w:t>
-      </w:r>
-      <w:r>
-        <w:rPr>
-          <w:noProof/>
-        </w:rPr>
-        <w:t>: có 6 âm vị không tính dấu cách, mô hình có 18 trạng thái</w:t>
-      </w:r>
-      <w:r>
-        <w:rPr>
-          <w:noProof/>
-        </w:rPr>
-        <w:t>.</w:t>
+        <w:rPr/>
+      </w:pPr>
+      <w:r>
+        <w:rPr/>
+        <w:t>“</w:t>
+      </w:r>
+      <w:r>
+        <w:rPr/>
+        <w:t>Việt Nam” /v-iệ-t n-a-m/: có 6 âm vị không tính dấu cách, mô hình có 18 trạng thái.</w:t>
       </w:r>
     </w:p>
     <w:p>
       <w:pPr>
-        <w:spacing w:after="0"/>
-        <w:rPr>
+        <w:pStyle w:val="Normal"/>
+        <w:spacing w:before="0" w:after="0"/>
+        <w:rPr>
+          <w:b/>
           <w:b/>
           <w:bCs/>
         </w:rPr>
@@ -355,45 +280,75 @@
           <w:b/>
           <w:bCs/>
         </w:rPr>
-        <w:t>Kết quả trên tập test</w:t>
-      </w:r>
-      <w:r>
-        <w:rPr>
-          <w:b/>
-          <w:bCs/>
-        </w:rPr>
-        <w:t>:</w:t>
+        <w:t>Kết quả trên tập test:</w:t>
       </w:r>
     </w:p>
     <w:tbl>
       <w:tblPr>
         <w:tblStyle w:val="TableGrid"/>
-        <w:tblW w:w="0" w:type="auto"/>
-        <w:tblLook w:val="04A0" w:firstRow="1" w:lastRow="0" w:firstColumn="1" w:lastColumn="0" w:noHBand="0" w:noVBand="1"/>
+        <w:tblW w:w="9575" w:type="dxa"/>
+        <w:jc w:val="left"/>
+        <w:tblInd w:w="0" w:type="dxa"/>
+        <w:tblCellMar>
+          <w:top w:w="0" w:type="dxa"/>
+          <w:left w:w="108" w:type="dxa"/>
+          <w:bottom w:w="0" w:type="dxa"/>
+          <w:right w:w="108" w:type="dxa"/>
+        </w:tblCellMar>
+        <w:tblLook w:noVBand="1" w:val="04a0" w:noHBand="0" w:lastColumn="0" w:firstColumn="1" w:lastRow="0" w:firstRow="1"/>
       </w:tblPr>
       <w:tblGrid>
-        <w:gridCol w:w="3192"/>
+        <w:gridCol w:w="3191"/>
         <w:gridCol w:w="3192"/>
         <w:gridCol w:w="3192"/>
       </w:tblGrid>
       <w:tr>
+        <w:trPr/>
+        <w:tc>
+          <w:tcPr>
+            <w:tcW w:w="3191" w:type="dxa"/>
+            <w:tcBorders>
+              <w:top w:val="single" w:sz="18" w:space="0" w:color="000000"/>
+              <w:left w:val="single" w:sz="18" w:space="0" w:color="000000"/>
+              <w:bottom w:val="single" w:sz="18" w:space="0" w:color="000000"/>
+              <w:right w:val="single" w:sz="18" w:space="0" w:color="000000"/>
+            </w:tcBorders>
+          </w:tcPr>
+          <w:p>
+            <w:pPr>
+              <w:pStyle w:val="Normal"/>
+              <w:keepNext w:val="true"/>
+              <w:spacing w:lineRule="auto" w:line="240" w:before="0" w:after="0"/>
+              <w:jc w:val="center"/>
+              <w:rPr/>
+            </w:pPr>
+            <w:r>
+              <w:rPr/>
+              <w:t>Từ</w:t>
+            </w:r>
+          </w:p>
+        </w:tc>
         <w:tc>
           <w:tcPr>
             <w:tcW w:w="3192" w:type="dxa"/>
             <w:tcBorders>
-              <w:top w:val="single" w:sz="18" w:space="0" w:color="auto"/>
-              <w:left w:val="single" w:sz="18" w:space="0" w:color="auto"/>
-              <w:bottom w:val="single" w:sz="18" w:space="0" w:color="auto"/>
-              <w:right w:val="single" w:sz="18" w:space="0" w:color="auto"/>
-            </w:tcBorders>
-          </w:tcPr>
-          <w:p>
-            <w:pPr>
-              <w:keepNext/>
-              <w:jc w:val="center"/>
-            </w:pPr>
-            <w:r>
-              <w:t>Từ</w:t>
+              <w:top w:val="single" w:sz="18" w:space="0" w:color="000000"/>
+              <w:left w:val="single" w:sz="18" w:space="0" w:color="000000"/>
+              <w:bottom w:val="single" w:sz="18" w:space="0" w:color="000000"/>
+              <w:right w:val="single" w:sz="18" w:space="0" w:color="000000"/>
+            </w:tcBorders>
+          </w:tcPr>
+          <w:p>
+            <w:pPr>
+              <w:pStyle w:val="Normal"/>
+              <w:keepNext w:val="true"/>
+              <w:spacing w:lineRule="auto" w:line="240" w:before="0" w:after="0"/>
+              <w:jc w:val="center"/>
+              <w:rPr/>
+            </w:pPr>
+            <w:r>
+              <w:rPr/>
+              <w:t>Số lượng file trong tập test</w:t>
             </w:r>
           </w:p>
         </w:tc>
@@ -401,59 +356,69 @@
           <w:tcPr>
             <w:tcW w:w="3192" w:type="dxa"/>
             <w:tcBorders>
-              <w:top w:val="single" w:sz="18" w:space="0" w:color="auto"/>
-              <w:left w:val="single" w:sz="18" w:space="0" w:color="auto"/>
-              <w:bottom w:val="single" w:sz="18" w:space="0" w:color="auto"/>
-              <w:right w:val="single" w:sz="18" w:space="0" w:color="auto"/>
-            </w:tcBorders>
-          </w:tcPr>
-          <w:p>
-            <w:pPr>
-              <w:keepNext/>
-              <w:jc w:val="center"/>
-            </w:pPr>
-            <w:r>
-              <w:t>Số lượng file trong tập test</w:t>
-            </w:r>
-          </w:p>
-        </w:tc>
-        <w:tc>
-          <w:tcPr>
-            <w:tcW w:w="3192" w:type="dxa"/>
-            <w:tcBorders>
-              <w:top w:val="single" w:sz="18" w:space="0" w:color="auto"/>
-              <w:left w:val="single" w:sz="18" w:space="0" w:color="auto"/>
-              <w:bottom w:val="single" w:sz="18" w:space="0" w:color="auto"/>
-              <w:right w:val="single" w:sz="18" w:space="0" w:color="auto"/>
-            </w:tcBorders>
-          </w:tcPr>
-          <w:p>
-            <w:pPr>
-              <w:keepNext/>
-              <w:jc w:val="center"/>
-            </w:pPr>
-            <w:r>
+              <w:top w:val="single" w:sz="18" w:space="0" w:color="000000"/>
+              <w:left w:val="single" w:sz="18" w:space="0" w:color="000000"/>
+              <w:bottom w:val="single" w:sz="18" w:space="0" w:color="000000"/>
+              <w:right w:val="single" w:sz="18" w:space="0" w:color="000000"/>
+            </w:tcBorders>
+          </w:tcPr>
+          <w:p>
+            <w:pPr>
+              <w:pStyle w:val="Normal"/>
+              <w:keepNext w:val="true"/>
+              <w:spacing w:lineRule="auto" w:line="240" w:before="0" w:after="0"/>
+              <w:jc w:val="center"/>
+              <w:rPr/>
+            </w:pPr>
+            <w:r>
+              <w:rPr/>
               <w:t>Accuracy</w:t>
             </w:r>
           </w:p>
         </w:tc>
       </w:tr>
       <w:tr>
+        <w:trPr/>
+        <w:tc>
+          <w:tcPr>
+            <w:tcW w:w="3191" w:type="dxa"/>
+            <w:tcBorders>
+              <w:top w:val="single" w:sz="18" w:space="0" w:color="000000"/>
+              <w:left w:val="single" w:sz="18" w:space="0" w:color="000000"/>
+            </w:tcBorders>
+          </w:tcPr>
+          <w:p>
+            <w:pPr>
+              <w:pStyle w:val="Normal"/>
+              <w:keepNext w:val="true"/>
+              <w:spacing w:lineRule="auto" w:line="240" w:before="0" w:after="0"/>
+              <w:jc w:val="center"/>
+              <w:rPr/>
+            </w:pPr>
+            <w:r>
+              <w:rPr/>
+              <w:t>Bệnh nhân</w:t>
+            </w:r>
+          </w:p>
+        </w:tc>
         <w:tc>
           <w:tcPr>
             <w:tcW w:w="3192" w:type="dxa"/>
             <w:tcBorders>
-              <w:top w:val="single" w:sz="18" w:space="0" w:color="auto"/>
-              <w:left w:val="single" w:sz="18" w:space="0" w:color="auto"/>
-            </w:tcBorders>
-          </w:tcPr>
-          <w:p>
-            <w:pPr>
-              <w:keepNext/>
-              <w:jc w:val="center"/>
-            </w:pPr>
-            <w:r>
-              <w:t>Bệnh nhân</w:t>
+              <w:top w:val="single" w:sz="18" w:space="0" w:color="000000"/>
+            </w:tcBorders>
+          </w:tcPr>
+          <w:p>
+            <w:pPr>
+              <w:pStyle w:val="Normal"/>
+              <w:keepNext w:val="true"/>
+              <w:spacing w:lineRule="auto" w:line="240" w:before="0" w:after="0"/>
+              <w:jc w:val="center"/>
+              <w:rPr/>
+            </w:pPr>
+            <w:r>
+              <w:rPr/>
+              <w:t>30</w:t>
             </w:r>
           </w:p>
         </w:tc>
@@ -461,204 +426,259 @@
           <w:tcPr>
             <w:tcW w:w="3192" w:type="dxa"/>
             <w:tcBorders>
-              <w:top w:val="single" w:sz="18" w:space="0" w:color="auto"/>
-            </w:tcBorders>
-          </w:tcPr>
-          <w:p>
-            <w:pPr>
-              <w:keepNext/>
-              <w:jc w:val="center"/>
-            </w:pPr>
-            <w:r>
-              <w:t>30</w:t>
-            </w:r>
-          </w:p>
-        </w:tc>
-        <w:tc>
-          <w:tcPr>
-            <w:tcW w:w="3192" w:type="dxa"/>
-            <w:tcBorders>
-              <w:top w:val="single" w:sz="18" w:space="0" w:color="auto"/>
-              <w:right w:val="single" w:sz="18" w:space="0" w:color="auto"/>
-            </w:tcBorders>
-          </w:tcPr>
-          <w:p>
-            <w:pPr>
-              <w:keepNext/>
-              <w:jc w:val="center"/>
-            </w:pPr>
-            <w:r>
+              <w:top w:val="single" w:sz="18" w:space="0" w:color="000000"/>
+              <w:right w:val="single" w:sz="18" w:space="0" w:color="000000"/>
+            </w:tcBorders>
+          </w:tcPr>
+          <w:p>
+            <w:pPr>
+              <w:pStyle w:val="Normal"/>
+              <w:keepNext w:val="true"/>
+              <w:spacing w:lineRule="auto" w:line="240" w:before="0" w:after="0"/>
+              <w:jc w:val="center"/>
+              <w:rPr/>
+            </w:pPr>
+            <w:r>
+              <w:rPr/>
               <w:t>90%</w:t>
             </w:r>
           </w:p>
         </w:tc>
       </w:tr>
       <w:tr>
+        <w:trPr/>
+        <w:tc>
+          <w:tcPr>
+            <w:tcW w:w="3191" w:type="dxa"/>
+            <w:tcBorders>
+              <w:left w:val="single" w:sz="18" w:space="0" w:color="000000"/>
+            </w:tcBorders>
+          </w:tcPr>
+          <w:p>
+            <w:pPr>
+              <w:pStyle w:val="Normal"/>
+              <w:keepNext w:val="true"/>
+              <w:spacing w:lineRule="auto" w:line="240" w:before="0" w:after="0"/>
+              <w:jc w:val="center"/>
+              <w:rPr/>
+            </w:pPr>
+            <w:r>
+              <w:rPr/>
+              <w:t>Chúng ta</w:t>
+            </w:r>
+          </w:p>
+        </w:tc>
         <w:tc>
           <w:tcPr>
             <w:tcW w:w="3192" w:type="dxa"/>
-            <w:tcBorders>
-              <w:left w:val="single" w:sz="18" w:space="0" w:color="auto"/>
-            </w:tcBorders>
-          </w:tcPr>
-          <w:p>
-            <w:pPr>
-              <w:keepNext/>
-              <w:jc w:val="center"/>
-            </w:pPr>
-            <w:r>
-              <w:t>Chúng ta</w:t>
+            <w:tcBorders/>
+          </w:tcPr>
+          <w:p>
+            <w:pPr>
+              <w:pStyle w:val="Normal"/>
+              <w:keepNext w:val="true"/>
+              <w:spacing w:lineRule="auto" w:line="240" w:before="0" w:after="0"/>
+              <w:jc w:val="center"/>
+              <w:rPr/>
+            </w:pPr>
+            <w:r>
+              <w:rPr/>
+              <w:t>30</w:t>
             </w:r>
           </w:p>
         </w:tc>
         <w:tc>
           <w:tcPr>
             <w:tcW w:w="3192" w:type="dxa"/>
-          </w:tcPr>
-          <w:p>
-            <w:pPr>
-              <w:keepNext/>
-              <w:jc w:val="center"/>
-            </w:pPr>
-            <w:r>
-              <w:t>30</w:t>
-            </w:r>
-          </w:p>
-        </w:tc>
-        <w:tc>
-          <w:tcPr>
-            <w:tcW w:w="3192" w:type="dxa"/>
-            <w:tcBorders>
-              <w:right w:val="single" w:sz="18" w:space="0" w:color="auto"/>
-            </w:tcBorders>
-          </w:tcPr>
-          <w:p>
-            <w:pPr>
-              <w:keepNext/>
-              <w:jc w:val="center"/>
-            </w:pPr>
-            <w:r>
+            <w:tcBorders>
+              <w:right w:val="single" w:sz="18" w:space="0" w:color="000000"/>
+            </w:tcBorders>
+          </w:tcPr>
+          <w:p>
+            <w:pPr>
+              <w:pStyle w:val="Normal"/>
+              <w:keepNext w:val="true"/>
+              <w:spacing w:lineRule="auto" w:line="240" w:before="0" w:after="0"/>
+              <w:jc w:val="center"/>
+              <w:rPr/>
+            </w:pPr>
+            <w:r>
+              <w:rPr/>
               <w:t>93.33%</w:t>
             </w:r>
           </w:p>
         </w:tc>
       </w:tr>
       <w:tr>
+        <w:trPr/>
+        <w:tc>
+          <w:tcPr>
+            <w:tcW w:w="3191" w:type="dxa"/>
+            <w:tcBorders>
+              <w:left w:val="single" w:sz="18" w:space="0" w:color="000000"/>
+            </w:tcBorders>
+          </w:tcPr>
+          <w:p>
+            <w:pPr>
+              <w:pStyle w:val="Normal"/>
+              <w:keepNext w:val="true"/>
+              <w:spacing w:lineRule="auto" w:line="240" w:before="0" w:after="0"/>
+              <w:jc w:val="center"/>
+              <w:rPr/>
+            </w:pPr>
+            <w:r>
+              <w:rPr/>
+              <w:t>Có thể</w:t>
+            </w:r>
+          </w:p>
+        </w:tc>
         <w:tc>
           <w:tcPr>
             <w:tcW w:w="3192" w:type="dxa"/>
-            <w:tcBorders>
-              <w:left w:val="single" w:sz="18" w:space="0" w:color="auto"/>
-            </w:tcBorders>
-          </w:tcPr>
-          <w:p>
-            <w:pPr>
-              <w:keepNext/>
-              <w:jc w:val="center"/>
-            </w:pPr>
-            <w:r>
-              <w:t>Có thể</w:t>
+            <w:tcBorders/>
+          </w:tcPr>
+          <w:p>
+            <w:pPr>
+              <w:pStyle w:val="Normal"/>
+              <w:keepNext w:val="true"/>
+              <w:spacing w:lineRule="auto" w:line="240" w:before="0" w:after="0"/>
+              <w:jc w:val="center"/>
+              <w:rPr/>
+            </w:pPr>
+            <w:r>
+              <w:rPr/>
+              <w:t>29</w:t>
             </w:r>
           </w:p>
         </w:tc>
         <w:tc>
           <w:tcPr>
             <w:tcW w:w="3192" w:type="dxa"/>
-          </w:tcPr>
-          <w:p>
-            <w:pPr>
-              <w:keepNext/>
-              <w:jc w:val="center"/>
-            </w:pPr>
-            <w:r>
-              <w:t>29</w:t>
-            </w:r>
-          </w:p>
-        </w:tc>
-        <w:tc>
-          <w:tcPr>
-            <w:tcW w:w="3192" w:type="dxa"/>
-            <w:tcBorders>
-              <w:right w:val="single" w:sz="18" w:space="0" w:color="auto"/>
-            </w:tcBorders>
-          </w:tcPr>
-          <w:p>
-            <w:pPr>
-              <w:keepNext/>
-              <w:jc w:val="center"/>
-            </w:pPr>
-            <w:r>
+            <w:tcBorders>
+              <w:right w:val="single" w:sz="18" w:space="0" w:color="000000"/>
+            </w:tcBorders>
+          </w:tcPr>
+          <w:p>
+            <w:pPr>
+              <w:pStyle w:val="Normal"/>
+              <w:keepNext w:val="true"/>
+              <w:spacing w:lineRule="auto" w:line="240" w:before="0" w:after="0"/>
+              <w:jc w:val="center"/>
+              <w:rPr/>
+            </w:pPr>
+            <w:r>
+              <w:rPr/>
               <w:t>96.55%</w:t>
             </w:r>
           </w:p>
         </w:tc>
       </w:tr>
       <w:tr>
+        <w:trPr/>
+        <w:tc>
+          <w:tcPr>
+            <w:tcW w:w="3191" w:type="dxa"/>
+            <w:tcBorders>
+              <w:left w:val="single" w:sz="18" w:space="0" w:color="000000"/>
+            </w:tcBorders>
+          </w:tcPr>
+          <w:p>
+            <w:pPr>
+              <w:pStyle w:val="Normal"/>
+              <w:keepNext w:val="true"/>
+              <w:spacing w:lineRule="auto" w:line="240" w:before="0" w:after="0"/>
+              <w:jc w:val="center"/>
+              <w:rPr/>
+            </w:pPr>
+            <w:r>
+              <w:rPr/>
+              <w:t>Người</w:t>
+            </w:r>
+          </w:p>
+        </w:tc>
         <w:tc>
           <w:tcPr>
             <w:tcW w:w="3192" w:type="dxa"/>
-            <w:tcBorders>
-              <w:left w:val="single" w:sz="18" w:space="0" w:color="auto"/>
-            </w:tcBorders>
-          </w:tcPr>
-          <w:p>
-            <w:pPr>
-              <w:keepNext/>
-              <w:jc w:val="center"/>
-            </w:pPr>
-            <w:r>
-              <w:t>Người</w:t>
+            <w:tcBorders/>
+          </w:tcPr>
+          <w:p>
+            <w:pPr>
+              <w:pStyle w:val="Normal"/>
+              <w:keepNext w:val="true"/>
+              <w:spacing w:lineRule="auto" w:line="240" w:before="0" w:after="0"/>
+              <w:jc w:val="center"/>
+              <w:rPr/>
+            </w:pPr>
+            <w:r>
+              <w:rPr/>
+              <w:t>32</w:t>
             </w:r>
           </w:p>
         </w:tc>
         <w:tc>
           <w:tcPr>
             <w:tcW w:w="3192" w:type="dxa"/>
-          </w:tcPr>
-          <w:p>
-            <w:pPr>
-              <w:keepNext/>
-              <w:jc w:val="center"/>
-            </w:pPr>
-            <w:r>
-              <w:t>32</w:t>
-            </w:r>
-          </w:p>
-        </w:tc>
-        <w:tc>
-          <w:tcPr>
-            <w:tcW w:w="3192" w:type="dxa"/>
-            <w:tcBorders>
-              <w:right w:val="single" w:sz="18" w:space="0" w:color="auto"/>
-            </w:tcBorders>
-          </w:tcPr>
-          <w:p>
-            <w:pPr>
-              <w:keepNext/>
-              <w:jc w:val="center"/>
-            </w:pPr>
-            <w:r>
+            <w:tcBorders>
+              <w:right w:val="single" w:sz="18" w:space="0" w:color="000000"/>
+            </w:tcBorders>
+          </w:tcPr>
+          <w:p>
+            <w:pPr>
+              <w:pStyle w:val="Normal"/>
+              <w:keepNext w:val="true"/>
+              <w:spacing w:lineRule="auto" w:line="240" w:before="0" w:after="0"/>
+              <w:jc w:val="center"/>
+              <w:rPr/>
+            </w:pPr>
+            <w:r>
+              <w:rPr/>
               <w:t>84.37%</w:t>
             </w:r>
           </w:p>
         </w:tc>
       </w:tr>
       <w:tr>
+        <w:trPr/>
+        <w:tc>
+          <w:tcPr>
+            <w:tcW w:w="3191" w:type="dxa"/>
+            <w:tcBorders>
+              <w:left w:val="single" w:sz="18" w:space="0" w:color="000000"/>
+              <w:bottom w:val="single" w:sz="18" w:space="0" w:color="000000"/>
+            </w:tcBorders>
+          </w:tcPr>
+          <w:p>
+            <w:pPr>
+              <w:pStyle w:val="Normal"/>
+              <w:keepNext w:val="true"/>
+              <w:spacing w:lineRule="auto" w:line="240" w:before="0" w:after="0"/>
+              <w:jc w:val="center"/>
+              <w:rPr/>
+            </w:pPr>
+            <w:r>
+              <w:rPr/>
+              <w:t>Việt Nam</w:t>
+            </w:r>
+          </w:p>
+        </w:tc>
         <w:tc>
           <w:tcPr>
             <w:tcW w:w="3192" w:type="dxa"/>
             <w:tcBorders>
-              <w:left w:val="single" w:sz="18" w:space="0" w:color="auto"/>
-              <w:bottom w:val="single" w:sz="18" w:space="0" w:color="auto"/>
-            </w:tcBorders>
-          </w:tcPr>
-          <w:p>
-            <w:pPr>
-              <w:keepNext/>
-              <w:jc w:val="center"/>
-            </w:pPr>
-            <w:r>
-              <w:t>Việt Nam</w:t>
+              <w:bottom w:val="single" w:sz="18" w:space="0" w:color="000000"/>
+            </w:tcBorders>
+          </w:tcPr>
+          <w:p>
+            <w:pPr>
+              <w:pStyle w:val="Normal"/>
+              <w:keepNext w:val="true"/>
+              <w:spacing w:lineRule="auto" w:line="240" w:before="0" w:after="0"/>
+              <w:jc w:val="center"/>
+              <w:rPr/>
+            </w:pPr>
+            <w:r>
+              <w:rPr/>
+              <w:t>30</w:t>
             </w:r>
           </w:p>
         </w:tc>
@@ -666,56 +686,48 @@
           <w:tcPr>
             <w:tcW w:w="3192" w:type="dxa"/>
             <w:tcBorders>
-              <w:bottom w:val="single" w:sz="18" w:space="0" w:color="auto"/>
-            </w:tcBorders>
-          </w:tcPr>
-          <w:p>
-            <w:pPr>
-              <w:keepNext/>
-              <w:jc w:val="center"/>
-            </w:pPr>
-            <w:r>
-              <w:t>30</w:t>
-            </w:r>
-          </w:p>
-        </w:tc>
-        <w:tc>
-          <w:tcPr>
-            <w:tcW w:w="3192" w:type="dxa"/>
-            <w:tcBorders>
-              <w:bottom w:val="single" w:sz="18" w:space="0" w:color="auto"/>
-              <w:right w:val="single" w:sz="18" w:space="0" w:color="auto"/>
-            </w:tcBorders>
-          </w:tcPr>
-          <w:p>
-            <w:pPr>
-              <w:keepNext/>
-              <w:jc w:val="center"/>
-            </w:pPr>
-            <w:r>
+              <w:bottom w:val="single" w:sz="18" w:space="0" w:color="000000"/>
+              <w:right w:val="single" w:sz="18" w:space="0" w:color="000000"/>
+            </w:tcBorders>
+          </w:tcPr>
+          <w:p>
+            <w:pPr>
+              <w:pStyle w:val="Normal"/>
+              <w:keepNext w:val="true"/>
+              <w:spacing w:lineRule="auto" w:line="240" w:before="0" w:after="0"/>
+              <w:jc w:val="center"/>
+              <w:rPr/>
+            </w:pPr>
+            <w:r>
+              <w:rPr/>
               <w:t>96.67%</w:t>
             </w:r>
           </w:p>
         </w:tc>
       </w:tr>
       <w:tr>
-        <w:tc>
-          <w:tcPr>
-            <w:tcW w:w="6384" w:type="dxa"/>
+        <w:trPr/>
+        <w:tc>
+          <w:tcPr>
+            <w:tcW w:w="6383" w:type="dxa"/>
             <w:gridSpan w:val="2"/>
             <w:tcBorders>
-              <w:top w:val="single" w:sz="18" w:space="0" w:color="auto"/>
-              <w:left w:val="single" w:sz="18" w:space="0" w:color="auto"/>
-              <w:bottom w:val="single" w:sz="18" w:space="0" w:color="auto"/>
-              <w:right w:val="single" w:sz="18" w:space="0" w:color="auto"/>
-            </w:tcBorders>
-          </w:tcPr>
-          <w:p>
-            <w:pPr>
-              <w:keepNext/>
+              <w:top w:val="single" w:sz="18" w:space="0" w:color="000000"/>
+              <w:left w:val="single" w:sz="18" w:space="0" w:color="000000"/>
+              <w:bottom w:val="single" w:sz="18" w:space="0" w:color="000000"/>
+              <w:right w:val="single" w:sz="18" w:space="0" w:color="000000"/>
+            </w:tcBorders>
+          </w:tcPr>
+          <w:p>
+            <w:pPr>
+              <w:pStyle w:val="Normal"/>
+              <w:keepNext w:val="true"/>
+              <w:spacing w:lineRule="auto" w:line="240" w:before="0" w:after="0"/>
               <w:jc w:val="right"/>
-            </w:pPr>
-            <w:r>
+              <w:rPr/>
+            </w:pPr>
+            <w:r>
+              <w:rPr/>
               <w:t>Tổng</w:t>
             </w:r>
           </w:p>
@@ -724,18 +736,22 @@
           <w:tcPr>
             <w:tcW w:w="3192" w:type="dxa"/>
             <w:tcBorders>
-              <w:top w:val="single" w:sz="18" w:space="0" w:color="auto"/>
-              <w:left w:val="single" w:sz="18" w:space="0" w:color="auto"/>
-              <w:bottom w:val="single" w:sz="18" w:space="0" w:color="auto"/>
-              <w:right w:val="single" w:sz="18" w:space="0" w:color="auto"/>
-            </w:tcBorders>
-          </w:tcPr>
-          <w:p>
-            <w:pPr>
-              <w:keepNext/>
-              <w:jc w:val="center"/>
-            </w:pPr>
-            <w:r>
+              <w:top w:val="single" w:sz="18" w:space="0" w:color="000000"/>
+              <w:left w:val="single" w:sz="18" w:space="0" w:color="000000"/>
+              <w:bottom w:val="single" w:sz="18" w:space="0" w:color="000000"/>
+              <w:right w:val="single" w:sz="18" w:space="0" w:color="000000"/>
+            </w:tcBorders>
+          </w:tcPr>
+          <w:p>
+            <w:pPr>
+              <w:pStyle w:val="Normal"/>
+              <w:keepNext w:val="true"/>
+              <w:spacing w:lineRule="auto" w:line="240" w:before="0" w:after="0"/>
+              <w:jc w:val="center"/>
+              <w:rPr/>
+            </w:pPr>
+            <w:r>
+              <w:rPr/>
               <w:t>92.05%</w:t>
             </w:r>
           </w:p>
@@ -744,28 +760,45 @@
     </w:tbl>
     <w:p>
       <w:pPr>
-        <w:pStyle w:val="Caption"/>
+        <w:pStyle w:val="Caption1"/>
         <w:jc w:val="center"/>
-      </w:pPr>
-      <w:r>
+        <w:rPr/>
+      </w:pPr>
+      <w:r>
+        <w:rPr/>
         <w:t xml:space="preserve">Table </w:t>
       </w:r>
-      <w:fldSimple w:instr=" SEQ Table \* ARABIC ">
-        <w:r>
-          <w:rPr>
-            <w:noProof/>
-          </w:rPr>
-          <w:t>1</w:t>
-        </w:r>
-      </w:fldSimple>
-      <w:r>
+      <w:r>
+        <w:rPr/>
+        <w:fldChar w:fldCharType="begin"/>
+      </w:r>
+      <w:r>
+        <w:rPr/>
+        <w:instrText> SEQ Table \* ARABIC </w:instrText>
+      </w:r>
+      <w:r>
+        <w:rPr/>
+        <w:fldChar w:fldCharType="separate"/>
+      </w:r>
+      <w:r>
+        <w:rPr/>
+        <w:t>1</w:t>
+      </w:r>
+      <w:r>
+        <w:rPr/>
+        <w:fldChar w:fldCharType="end"/>
+      </w:r>
+      <w:r>
+        <w:rPr/>
         <w:t>: kết quả dự đoán của mô hình hmm trên tập test.</w:t>
       </w:r>
     </w:p>
     <w:p>
       <w:pPr>
-        <w:spacing w:before="240"/>
-        <w:rPr>
+        <w:pStyle w:val="Normal"/>
+        <w:spacing w:before="240" w:after="200"/>
+        <w:rPr>
+          <w:b/>
           <w:b/>
           <w:bCs/>
         </w:rPr>
@@ -775,56 +808,745 @@
           <w:b/>
           <w:bCs/>
         </w:rPr>
-        <w:t xml:space="preserve">Kết quả </w:t>
-      </w:r>
-      <w:r>
-        <w:rPr>
-          <w:b/>
-          <w:bCs/>
+        <w:t>Kết quả khi thu âm trực tiếp:</w:t>
+      </w:r>
+    </w:p>
+    <w:tbl>
+      <w:tblPr>
+        <w:tblStyle w:val="TableGrid"/>
+        <w:tblW w:w="9575" w:type="dxa"/>
+        <w:jc w:val="left"/>
+        <w:tblInd w:w="0" w:type="dxa"/>
+        <w:tblCellMar>
+          <w:top w:w="0" w:type="dxa"/>
+          <w:left w:w="108" w:type="dxa"/>
+          <w:bottom w:w="0" w:type="dxa"/>
+          <w:right w:w="108" w:type="dxa"/>
+        </w:tblCellMar>
+        <w:tblLook w:noVBand="1" w:val="04a0" w:noHBand="0" w:lastColumn="0" w:firstColumn="1" w:lastRow="0" w:firstRow="1"/>
+      </w:tblPr>
+      <w:tblGrid>
+        <w:gridCol w:w="3191"/>
+        <w:gridCol w:w="3192"/>
+        <w:gridCol w:w="3192"/>
+      </w:tblGrid>
+      <w:tr>
+        <w:trPr/>
+        <w:tc>
+          <w:tcPr>
+            <w:tcW w:w="3191" w:type="dxa"/>
+            <w:tcBorders>
+              <w:top w:val="single" w:sz="18" w:space="0" w:color="000000"/>
+              <w:left w:val="single" w:sz="18" w:space="0" w:color="000000"/>
+              <w:bottom w:val="single" w:sz="18" w:space="0" w:color="000000"/>
+              <w:right w:val="single" w:sz="18" w:space="0" w:color="000000"/>
+            </w:tcBorders>
+          </w:tcPr>
+          <w:p>
+            <w:pPr>
+              <w:pStyle w:val="Normal"/>
+              <w:keepNext w:val="true"/>
+              <w:spacing w:lineRule="auto" w:line="240" w:before="0" w:after="0"/>
+              <w:jc w:val="center"/>
+              <w:rPr/>
+            </w:pPr>
+            <w:r>
+              <w:rPr/>
+              <w:t>Từ</w:t>
+            </w:r>
+          </w:p>
+        </w:tc>
+        <w:tc>
+          <w:tcPr>
+            <w:tcW w:w="3192" w:type="dxa"/>
+            <w:tcBorders>
+              <w:top w:val="single" w:sz="18" w:space="0" w:color="000000"/>
+              <w:left w:val="single" w:sz="18" w:space="0" w:color="000000"/>
+              <w:bottom w:val="single" w:sz="18" w:space="0" w:color="000000"/>
+              <w:right w:val="single" w:sz="18" w:space="0" w:color="000000"/>
+            </w:tcBorders>
+          </w:tcPr>
+          <w:p>
+            <w:pPr>
+              <w:pStyle w:val="Normal"/>
+              <w:keepNext w:val="true"/>
+              <w:spacing w:lineRule="auto" w:line="240" w:before="0" w:after="0"/>
+              <w:jc w:val="center"/>
+              <w:rPr/>
+            </w:pPr>
+            <w:r>
+              <w:rPr/>
+              <w:t xml:space="preserve">Số lần </w:t>
+            </w:r>
+            <w:r>
+              <w:rPr/>
+              <w:t>thu âm</w:t>
+            </w:r>
+          </w:p>
+        </w:tc>
+        <w:tc>
+          <w:tcPr>
+            <w:tcW w:w="3192" w:type="dxa"/>
+            <w:tcBorders>
+              <w:top w:val="single" w:sz="18" w:space="0" w:color="000000"/>
+              <w:left w:val="single" w:sz="18" w:space="0" w:color="000000"/>
+              <w:bottom w:val="single" w:sz="18" w:space="0" w:color="000000"/>
+              <w:right w:val="single" w:sz="18" w:space="0" w:color="000000"/>
+            </w:tcBorders>
+          </w:tcPr>
+          <w:p>
+            <w:pPr>
+              <w:pStyle w:val="Normal"/>
+              <w:keepNext w:val="true"/>
+              <w:spacing w:lineRule="auto" w:line="240" w:before="0" w:after="0"/>
+              <w:jc w:val="center"/>
+              <w:rPr/>
+            </w:pPr>
+            <w:r>
+              <w:rPr/>
+              <w:t>Accuracy</w:t>
+            </w:r>
+          </w:p>
+        </w:tc>
+      </w:tr>
+      <w:tr>
+        <w:trPr/>
+        <w:tc>
+          <w:tcPr>
+            <w:tcW w:w="3191" w:type="dxa"/>
+            <w:tcBorders>
+              <w:top w:val="single" w:sz="18" w:space="0" w:color="000000"/>
+              <w:left w:val="single" w:sz="18" w:space="0" w:color="000000"/>
+            </w:tcBorders>
+          </w:tcPr>
+          <w:p>
+            <w:pPr>
+              <w:pStyle w:val="Normal"/>
+              <w:keepNext w:val="true"/>
+              <w:spacing w:lineRule="auto" w:line="240" w:before="0" w:after="0"/>
+              <w:jc w:val="center"/>
+              <w:rPr/>
+            </w:pPr>
+            <w:r>
+              <w:rPr/>
+              <w:t>Bệnh nhân</w:t>
+            </w:r>
+          </w:p>
+        </w:tc>
+        <w:tc>
+          <w:tcPr>
+            <w:tcW w:w="3192" w:type="dxa"/>
+            <w:tcBorders>
+              <w:top w:val="single" w:sz="18" w:space="0" w:color="000000"/>
+            </w:tcBorders>
+          </w:tcPr>
+          <w:p>
+            <w:pPr>
+              <w:pStyle w:val="Normal"/>
+              <w:keepNext w:val="true"/>
+              <w:spacing w:lineRule="auto" w:line="240" w:before="0" w:after="0"/>
+              <w:jc w:val="center"/>
+              <w:rPr/>
+            </w:pPr>
+            <w:r>
+              <w:rPr/>
+              <w:t>2</w:t>
+            </w:r>
+            <w:r>
+              <w:rPr/>
+              <w:t>0</w:t>
+            </w:r>
+          </w:p>
+        </w:tc>
+        <w:tc>
+          <w:tcPr>
+            <w:tcW w:w="3192" w:type="dxa"/>
+            <w:tcBorders>
+              <w:top w:val="single" w:sz="18" w:space="0" w:color="000000"/>
+              <w:right w:val="single" w:sz="18" w:space="0" w:color="000000"/>
+            </w:tcBorders>
+          </w:tcPr>
+          <w:p>
+            <w:pPr>
+              <w:pStyle w:val="Normal"/>
+              <w:keepNext w:val="true"/>
+              <w:spacing w:lineRule="auto" w:line="240" w:before="0" w:after="0"/>
+              <w:jc w:val="center"/>
+              <w:rPr/>
+            </w:pPr>
+            <w:r>
+              <w:rPr/>
+              <w:t>80</w:t>
+            </w:r>
+            <w:r>
+              <w:rPr/>
+              <w:t>%</w:t>
+            </w:r>
+          </w:p>
+        </w:tc>
+      </w:tr>
+      <w:tr>
+        <w:trPr/>
+        <w:tc>
+          <w:tcPr>
+            <w:tcW w:w="3191" w:type="dxa"/>
+            <w:tcBorders>
+              <w:left w:val="single" w:sz="18" w:space="0" w:color="000000"/>
+            </w:tcBorders>
+          </w:tcPr>
+          <w:p>
+            <w:pPr>
+              <w:pStyle w:val="Normal"/>
+              <w:keepNext w:val="true"/>
+              <w:spacing w:lineRule="auto" w:line="240" w:before="0" w:after="0"/>
+              <w:jc w:val="center"/>
+              <w:rPr/>
+            </w:pPr>
+            <w:r>
+              <w:rPr/>
+              <w:t>Chúng ta</w:t>
+            </w:r>
+          </w:p>
+        </w:tc>
+        <w:tc>
+          <w:tcPr>
+            <w:tcW w:w="3192" w:type="dxa"/>
+            <w:tcBorders/>
+          </w:tcPr>
+          <w:p>
+            <w:pPr>
+              <w:pStyle w:val="Normal"/>
+              <w:keepNext w:val="true"/>
+              <w:spacing w:lineRule="auto" w:line="240" w:before="0" w:after="0"/>
+              <w:jc w:val="center"/>
+              <w:rPr/>
+            </w:pPr>
+            <w:r>
+              <w:rPr/>
+              <w:t>20</w:t>
+            </w:r>
+          </w:p>
+        </w:tc>
+        <w:tc>
+          <w:tcPr>
+            <w:tcW w:w="3192" w:type="dxa"/>
+            <w:tcBorders>
+              <w:right w:val="single" w:sz="18" w:space="0" w:color="000000"/>
+            </w:tcBorders>
+          </w:tcPr>
+          <w:p>
+            <w:pPr>
+              <w:pStyle w:val="Normal"/>
+              <w:keepNext w:val="true"/>
+              <w:spacing w:lineRule="auto" w:line="240" w:before="0" w:after="0"/>
+              <w:jc w:val="center"/>
+              <w:rPr/>
+            </w:pPr>
+            <w:r>
+              <w:rPr/>
+              <w:t>80</w:t>
+            </w:r>
+            <w:r>
+              <w:rPr/>
+              <w:t>%</w:t>
+            </w:r>
+          </w:p>
+        </w:tc>
+      </w:tr>
+      <w:tr>
+        <w:trPr/>
+        <w:tc>
+          <w:tcPr>
+            <w:tcW w:w="3191" w:type="dxa"/>
+            <w:tcBorders>
+              <w:left w:val="single" w:sz="18" w:space="0" w:color="000000"/>
+            </w:tcBorders>
+          </w:tcPr>
+          <w:p>
+            <w:pPr>
+              <w:pStyle w:val="Normal"/>
+              <w:keepNext w:val="true"/>
+              <w:spacing w:lineRule="auto" w:line="240" w:before="0" w:after="0"/>
+              <w:jc w:val="center"/>
+              <w:rPr/>
+            </w:pPr>
+            <w:r>
+              <w:rPr/>
+              <w:t>Có thể</w:t>
+            </w:r>
+          </w:p>
+        </w:tc>
+        <w:tc>
+          <w:tcPr>
+            <w:tcW w:w="3192" w:type="dxa"/>
+            <w:tcBorders/>
+          </w:tcPr>
+          <w:p>
+            <w:pPr>
+              <w:pStyle w:val="Normal"/>
+              <w:keepNext w:val="true"/>
+              <w:spacing w:lineRule="auto" w:line="240" w:before="0" w:after="0"/>
+              <w:jc w:val="center"/>
+              <w:rPr/>
+            </w:pPr>
+            <w:r>
+              <w:rPr/>
+              <w:t>20</w:t>
+            </w:r>
+          </w:p>
+        </w:tc>
+        <w:tc>
+          <w:tcPr>
+            <w:tcW w:w="3192" w:type="dxa"/>
+            <w:tcBorders>
+              <w:right w:val="single" w:sz="18" w:space="0" w:color="000000"/>
+            </w:tcBorders>
+          </w:tcPr>
+          <w:p>
+            <w:pPr>
+              <w:pStyle w:val="Normal"/>
+              <w:keepNext w:val="true"/>
+              <w:spacing w:lineRule="auto" w:line="240" w:before="0" w:after="0"/>
+              <w:jc w:val="center"/>
+              <w:rPr/>
+            </w:pPr>
+            <w:r>
+              <w:rPr/>
+              <w:t>65</w:t>
+            </w:r>
+            <w:r>
+              <w:rPr/>
+              <w:t>%</w:t>
+            </w:r>
+          </w:p>
+        </w:tc>
+      </w:tr>
+      <w:tr>
+        <w:trPr/>
+        <w:tc>
+          <w:tcPr>
+            <w:tcW w:w="3191" w:type="dxa"/>
+            <w:tcBorders>
+              <w:left w:val="single" w:sz="18" w:space="0" w:color="000000"/>
+            </w:tcBorders>
+          </w:tcPr>
+          <w:p>
+            <w:pPr>
+              <w:pStyle w:val="Normal"/>
+              <w:keepNext w:val="true"/>
+              <w:spacing w:lineRule="auto" w:line="240" w:before="0" w:after="0"/>
+              <w:jc w:val="center"/>
+              <w:rPr/>
+            </w:pPr>
+            <w:r>
+              <w:rPr/>
+              <w:t>Người</w:t>
+            </w:r>
+          </w:p>
+        </w:tc>
+        <w:tc>
+          <w:tcPr>
+            <w:tcW w:w="3192" w:type="dxa"/>
+            <w:tcBorders/>
+          </w:tcPr>
+          <w:p>
+            <w:pPr>
+              <w:pStyle w:val="Normal"/>
+              <w:keepNext w:val="true"/>
+              <w:spacing w:lineRule="auto" w:line="240" w:before="0" w:after="0"/>
+              <w:jc w:val="center"/>
+              <w:rPr/>
+            </w:pPr>
+            <w:r>
+              <w:rPr/>
+              <w:t>20</w:t>
+            </w:r>
+          </w:p>
+        </w:tc>
+        <w:tc>
+          <w:tcPr>
+            <w:tcW w:w="3192" w:type="dxa"/>
+            <w:tcBorders>
+              <w:right w:val="single" w:sz="18" w:space="0" w:color="000000"/>
+            </w:tcBorders>
+          </w:tcPr>
+          <w:p>
+            <w:pPr>
+              <w:pStyle w:val="Normal"/>
+              <w:keepNext w:val="true"/>
+              <w:spacing w:lineRule="auto" w:line="240" w:before="0" w:after="0"/>
+              <w:jc w:val="center"/>
+              <w:rPr/>
+            </w:pPr>
+            <w:r>
+              <w:rPr/>
+              <w:t>60</w:t>
+            </w:r>
+            <w:r>
+              <w:rPr/>
+              <w:t>%</w:t>
+            </w:r>
+          </w:p>
+        </w:tc>
+      </w:tr>
+      <w:tr>
+        <w:trPr/>
+        <w:tc>
+          <w:tcPr>
+            <w:tcW w:w="3191" w:type="dxa"/>
+            <w:tcBorders>
+              <w:left w:val="single" w:sz="18" w:space="0" w:color="000000"/>
+              <w:bottom w:val="single" w:sz="18" w:space="0" w:color="000000"/>
+            </w:tcBorders>
+          </w:tcPr>
+          <w:p>
+            <w:pPr>
+              <w:pStyle w:val="Normal"/>
+              <w:keepNext w:val="true"/>
+              <w:spacing w:lineRule="auto" w:line="240" w:before="0" w:after="0"/>
+              <w:jc w:val="center"/>
+              <w:rPr/>
+            </w:pPr>
+            <w:r>
+              <w:rPr/>
+              <w:t>Việt Nam</w:t>
+            </w:r>
+          </w:p>
+        </w:tc>
+        <w:tc>
+          <w:tcPr>
+            <w:tcW w:w="3192" w:type="dxa"/>
+            <w:tcBorders>
+              <w:bottom w:val="single" w:sz="18" w:space="0" w:color="000000"/>
+            </w:tcBorders>
+          </w:tcPr>
+          <w:p>
+            <w:pPr>
+              <w:pStyle w:val="Normal"/>
+              <w:keepNext w:val="true"/>
+              <w:spacing w:lineRule="auto" w:line="240" w:before="0" w:after="0"/>
+              <w:jc w:val="center"/>
+              <w:rPr/>
+            </w:pPr>
+            <w:r>
+              <w:rPr/>
+              <w:t>20</w:t>
+            </w:r>
+          </w:p>
+        </w:tc>
+        <w:tc>
+          <w:tcPr>
+            <w:tcW w:w="3192" w:type="dxa"/>
+            <w:tcBorders>
+              <w:bottom w:val="single" w:sz="18" w:space="0" w:color="000000"/>
+              <w:right w:val="single" w:sz="18" w:space="0" w:color="000000"/>
+            </w:tcBorders>
+          </w:tcPr>
+          <w:p>
+            <w:pPr>
+              <w:pStyle w:val="Normal"/>
+              <w:keepNext w:val="true"/>
+              <w:spacing w:lineRule="auto" w:line="240" w:before="0" w:after="0"/>
+              <w:jc w:val="center"/>
+              <w:rPr/>
+            </w:pPr>
+            <w:r>
+              <w:rPr/>
+              <w:t>45</w:t>
+            </w:r>
+            <w:r>
+              <w:rPr/>
+              <w:t>%</w:t>
+            </w:r>
+          </w:p>
+        </w:tc>
+      </w:tr>
+      <w:tr>
+        <w:trPr/>
+        <w:tc>
+          <w:tcPr>
+            <w:tcW w:w="6383" w:type="dxa"/>
+            <w:gridSpan w:val="2"/>
+            <w:tcBorders>
+              <w:top w:val="single" w:sz="18" w:space="0" w:color="000000"/>
+              <w:left w:val="single" w:sz="18" w:space="0" w:color="000000"/>
+              <w:bottom w:val="single" w:sz="18" w:space="0" w:color="000000"/>
+              <w:right w:val="single" w:sz="18" w:space="0" w:color="000000"/>
+            </w:tcBorders>
+          </w:tcPr>
+          <w:p>
+            <w:pPr>
+              <w:pStyle w:val="Normal"/>
+              <w:keepNext w:val="true"/>
+              <w:spacing w:lineRule="auto" w:line="240" w:before="0" w:after="0"/>
+              <w:jc w:val="right"/>
+              <w:rPr/>
+            </w:pPr>
+            <w:r>
+              <w:rPr/>
+              <w:t>Tổng</w:t>
+            </w:r>
+          </w:p>
+        </w:tc>
+        <w:tc>
+          <w:tcPr>
+            <w:tcW w:w="3192" w:type="dxa"/>
+            <w:tcBorders>
+              <w:top w:val="single" w:sz="18" w:space="0" w:color="000000"/>
+              <w:left w:val="single" w:sz="18" w:space="0" w:color="000000"/>
+              <w:bottom w:val="single" w:sz="18" w:space="0" w:color="000000"/>
+              <w:right w:val="single" w:sz="18" w:space="0" w:color="000000"/>
+            </w:tcBorders>
+          </w:tcPr>
+          <w:p>
+            <w:pPr>
+              <w:pStyle w:val="Normal"/>
+              <w:keepNext w:val="true"/>
+              <w:spacing w:lineRule="auto" w:line="240" w:before="0" w:after="0"/>
+              <w:jc w:val="center"/>
+              <w:rPr/>
+            </w:pPr>
+            <w:r>
+              <w:rPr/>
+              <w:t>66</w:t>
+            </w:r>
+            <w:r>
+              <w:rPr/>
+              <w:t>%</w:t>
+            </w:r>
+          </w:p>
+        </w:tc>
+      </w:tr>
+    </w:tbl>
+    <w:p>
+      <w:pPr>
+        <w:pStyle w:val="Caption1"/>
+        <w:jc w:val="center"/>
+        <w:rPr>
+          <w:b w:val="false"/>
+          <w:b w:val="false"/>
+          <w:bCs w:val="false"/>
+        </w:rPr>
+      </w:pPr>
+      <w:r>
+        <w:rPr>
+          <w:b w:val="false"/>
+          <w:bCs w:val="false"/>
+        </w:rPr>
+        <w:t>T</w:t>
+      </w:r>
+      <w:r>
+        <w:rPr>
+          <w:b w:val="false"/>
+          <w:bCs w:val="false"/>
+        </w:rPr>
+        <w:t xml:space="preserve">able </w:t>
+      </w:r>
+      <w:r>
+        <w:rPr>
+          <w:b w:val="false"/>
+          <w:bCs w:val="false"/>
+        </w:rPr>
+        <w:fldChar w:fldCharType="begin"/>
+      </w:r>
+      <w:r>
+        <w:rPr>
+          <w:b w:val="false"/>
+          <w:bCs w:val="false"/>
+        </w:rPr>
+        <w:instrText> SEQ Table \* ARABIC </w:instrText>
+      </w:r>
+      <w:r>
+        <w:rPr>
+          <w:b w:val="false"/>
+          <w:bCs w:val="false"/>
+        </w:rPr>
+        <w:fldChar w:fldCharType="separate"/>
+      </w:r>
+      <w:r>
+        <w:rPr>
+          <w:b w:val="false"/>
+          <w:bCs w:val="false"/>
+        </w:rPr>
+        <w:t>2</w:t>
+      </w:r>
+      <w:r>
+        <w:rPr>
+          <w:b w:val="false"/>
+          <w:bCs w:val="false"/>
+        </w:rPr>
+        <w:fldChar w:fldCharType="end"/>
+      </w:r>
+      <w:r>
+        <w:rPr>
+          <w:b w:val="false"/>
+          <w:bCs w:val="false"/>
+        </w:rPr>
+        <w:t xml:space="preserve">: kết quả dự đoán của mô hình hmm </w:t>
+      </w:r>
+      <w:r>
+        <w:rPr>
+          <w:b w:val="false"/>
+          <w:bCs w:val="false"/>
         </w:rPr>
         <w:t>khi thu âm trực tiếp</w:t>
       </w:r>
       <w:r>
         <w:rPr>
-          <w:b/>
-          <w:bCs/>
-        </w:rPr>
-        <w:t>:</w:t>
+          <w:b w:val="false"/>
+          <w:bCs w:val="false"/>
+        </w:rPr>
+        <w:t>.</w:t>
       </w:r>
     </w:p>
     <w:p>
-      <w:r>
-        <w:rPr>
+      <w:pPr>
+        <w:pStyle w:val="Normal"/>
+        <w:spacing w:before="240" w:after="200"/>
+        <w:jc w:val="left"/>
+        <w:rPr>
+          <w:b/>
           <w:b/>
           <w:bCs/>
         </w:rPr>
+      </w:pPr>
+      <w:r>
+        <w:rPr>
+          <w:b/>
+          <w:bCs/>
+        </w:rPr>
+        <w:t>Nhận xét kết quả thu âm trực tiếp</w:t>
+      </w:r>
+      <w:r>
+        <w:rPr>
+          <w:b/>
+          <w:bCs/>
+        </w:rPr>
+        <w:t xml:space="preserve">: </w:t>
+      </w:r>
+      <w:r>
+        <w:rPr>
+          <w:b w:val="false"/>
+          <w:bCs w:val="false"/>
+        </w:rPr>
+        <w:t xml:space="preserve">Do chưa xử lý được khoảng lặng ở đầu và cuối nên kết quả còn chưa cao. Từ Viêt Nam hay bị nhầm sang từ chúng ta, từ người và Việt Nam hay bị nhầm cho nhau. Yếu tố thứ 2 ảnh hưởng là do cách nhấn trọng âm từ trong bộ test chưa đa dạng nên mô hình bị overfit </w:t>
+      </w:r>
+      <w:r>
+        <w:rPr>
+          <w:b w:val="false"/>
+          <w:bCs w:val="false"/>
+        </w:rPr>
+        <w:t>(VD như từ “chúng ta” trong bộ train nói rất rõ từng từ nhưng bộ train từ “Viêt Nam” lại nói khá nhanh và liền nên khi test thu âm nếu nói từ “Việt” và “Nam” cách nhau sẽ dễ predict nhầm sang từ “Chúng ta”)</w:t>
+      </w:r>
+      <w:r>
+        <w:rPr>
+          <w:b w:val="false"/>
+          <w:bCs w:val="false"/>
+        </w:rPr>
+        <w:t xml:space="preserve">. </w:t>
+      </w:r>
+    </w:p>
+    <w:p>
+      <w:pPr>
+        <w:pStyle w:val="Normal"/>
+        <w:spacing w:before="240" w:after="200"/>
+        <w:jc w:val="left"/>
+        <w:rPr>
+          <w:b/>
+          <w:b/>
+          <w:bCs/>
+        </w:rPr>
+      </w:pPr>
+      <w:r>
+        <w:rPr>
+          <w:b w:val="false"/>
+          <w:bCs w:val="false"/>
+        </w:rPr>
+        <w:t xml:space="preserve">Để cải thiện thì em đã lấy thêm từ người và Việt Nam để train và khi thu âm cố gắng nói chậm vừa phải, to và rõ từng từ thì tỉ lệ được cải thiện: Người → </w:t>
+      </w:r>
+      <w:r>
+        <w:rPr>
+          <w:b w:val="false"/>
+          <w:bCs w:val="false"/>
+        </w:rPr>
+        <w:t>6</w:t>
+      </w:r>
+      <w:r>
+        <w:rPr>
+          <w:b w:val="false"/>
+          <w:bCs w:val="false"/>
+        </w:rPr>
+        <w:t>5</w:t>
+      </w:r>
+      <w:r>
+        <w:rPr>
+          <w:b w:val="false"/>
+          <w:bCs w:val="false"/>
+        </w:rPr>
+        <w:t>%, Việt Nam → 7</w:t>
+      </w:r>
+      <w:r>
+        <w:rPr>
+          <w:b w:val="false"/>
+          <w:bCs w:val="false"/>
+        </w:rPr>
+        <w:t>3.33</w:t>
+      </w:r>
+      <w:r>
+        <w:rPr>
+          <w:b w:val="false"/>
+          <w:bCs w:val="false"/>
+        </w:rPr>
+        <w:t>%</w:t>
+      </w:r>
+    </w:p>
+    <w:p>
+      <w:pPr>
+        <w:pStyle w:val="Normal"/>
+        <w:rPr/>
+      </w:pPr>
+      <w:r>
+        <w:rPr>
+          <w:b/>
+          <w:bCs/>
+        </w:rPr>
         <w:t>Code &amp; bộ tham số của các mô hình</w:t>
       </w:r>
       <w:r>
-        <w:t xml:space="preserve">: </w:t>
-      </w:r>
-      <w:r>
-        <w:t>https://github.com/not-nam-or-am-i/voice-processing-hmm/blob/master/hmms.ipynb</w:t>
+        <w:rPr/>
+        <w:t>: https://github.com/not-nam-or-am-i/voice-processing-hmm/blob/master/hmms.ipynb</w:t>
       </w:r>
     </w:p>
-    <w:p/>
+    <w:p>
+      <w:pPr>
+        <w:pStyle w:val="Normal"/>
+        <w:widowControl/>
+        <w:bidi w:val="0"/>
+        <w:spacing w:lineRule="auto" w:line="276" w:before="0" w:after="200"/>
+        <w:jc w:val="left"/>
+        <w:rPr/>
+      </w:pPr>
+      <w:r>
+        <w:rPr/>
+      </w:r>
+    </w:p>
     <w:sectPr>
+      <w:type w:val="nextPage"/>
       <w:pgSz w:w="12240" w:h="15840"/>
-      <w:pgMar w:top="1440" w:right="1440" w:bottom="1440" w:left="1440" w:header="720" w:footer="720" w:gutter="0"/>
-      <w:cols w:space="720"/>
-      <w:docGrid w:linePitch="360"/>
+      <w:pgMar w:left="1440" w:right="1440" w:header="0" w:top="1440" w:footer="0" w:bottom="1440" w:gutter="0"/>
+      <w:pgNumType w:fmt="decimal"/>
+      <w:formProt w:val="false"/>
+      <w:textDirection w:val="lrTb"/>
+      <w:docGrid w:type="default" w:linePitch="360" w:charSpace="4096"/>
     </w:sectPr>
   </w:body>
 </w:document>
 </file>
 
 <file path=word/numbering.xml><?xml version="1.0" encoding="utf-8"?>
-<w:numbering xmlns:wpc="http://schemas.microsoft.com/office/word/2010/wordprocessingCanvas" xmlns:cx="http://schemas.microsoft.com/office/drawing/2014/chartex" xmlns:cx1="http://schemas.microsoft.com/office/drawing/2015/9/8/chartex" xmlns:cx2="http://schemas.microsoft.com/office/drawing/2015/10/21/chartex" xmlns:cx3="http://schemas.microsoft.com/office/drawing/2016/5/9/chartex" xmlns:cx4="http://schemas.microsoft.com/office/drawing/2016/5/10/chartex" xmlns:cx5="http://schemas.microsoft.com/office/drawing/2016/5/11/chartex" xmlns:cx6="http://schemas.microsoft.com/office/drawing/2016/5/12/chartex" xmlns:cx7="http://schemas.microsoft.com/office/drawing/2016/5/13/chartex" xmlns:cx8="http://schemas.microsoft.com/office/drawing/2016/5/14/chartex" xmlns:mc="http://schemas.openxmlformats.org/markup-compatibility/2006" xmlns:aink="http://schemas.microsoft.com/office/drawing/2016/ink" xmlns:am3d="http://schemas.microsoft.com/office/drawing/2017/model3d" xmlns:o="urn:schemas-microsoft-com:office:office" xmlns:r="http://schemas.openxmlformats.org/officeDocument/2006/relationships" xmlns:m="http://schemas.openxmlformats.org/officeDocument/2006/math" xmlns:v="urn:schemas-microsoft-com:vml" xmlns:wp14="http://schemas.microsoft.com/office/word/2010/wordprocessingDrawing" xmlns:wp="http://schemas.openxmlformats.org/drawingml/2006/wordprocessingDrawing" xmlns:w10="urn:schemas-microsoft-com:office:word" xmlns:w="http://schemas.openxmlformats.org/wordprocessingml/2006/main" xmlns:w14="http://schemas.microsoft.com/office/word/2010/wordml" xmlns:w15="http://schemas.microsoft.com/office/word/2012/wordml" xmlns:w16cex="http://schemas.microsoft.com/office/word/2018/wordml/cex" xmlns:w16cid="http://schemas.microsoft.com/office/word/2016/wordml/cid" xmlns:w16="http://schemas.microsoft.com/office/word/2018/wordml" xmlns:w16se="http://schemas.microsoft.com/office/word/2015/wordml/symex" xmlns:wpg="http://schemas.microsoft.com/office/word/2010/wordprocessingGroup" xmlns:wpi="http://schemas.microsoft.com/office/word/2010/wordprocessingInk" xmlns:wne="http://schemas.microsoft.com/office/word/2006/wordml" xmlns:wps="http://schemas.microsoft.com/office/word/2010/wordprocessingShape" mc:Ignorable="w14 w15 w16se w16cid w16 w16cex wp14">
-  <w:abstractNum w:abstractNumId="0" w15:restartNumberingAfterBreak="0">
-    <w:nsid w:val="290B42B0"/>
-    <w:multiLevelType w:val="hybridMultilevel"/>
-    <w:tmpl w:val="50E49B20"/>
-    <w:lvl w:ilvl="0" w:tplc="04090001">
+<w:numbering xmlns:w="http://schemas.openxmlformats.org/wordprocessingml/2006/main" xmlns:o="urn:schemas-microsoft-com:office:office" xmlns:r="http://schemas.openxmlformats.org/officeDocument/2006/relationships" xmlns:v="urn:schemas-microsoft-com:vml">
+  <w:abstractNum w:abstractNumId="1">
+    <w:lvl w:ilvl="0">
       <w:start w:val="1"/>
       <w:numFmt w:val="bullet"/>
       <w:lvlText w:val=""/>
@@ -833,10 +1555,10 @@
         <w:ind w:left="720" w:hanging="360"/>
       </w:pPr>
       <w:rPr>
-        <w:rFonts w:ascii="Symbol" w:hAnsi="Symbol" w:hint="default"/>
+        <w:rFonts w:ascii="Symbol" w:hAnsi="Symbol" w:cs="Symbol" w:hint="default"/>
       </w:rPr>
     </w:lvl>
-    <w:lvl w:ilvl="1" w:tplc="04090003" w:tentative="1">
+    <w:lvl w:ilvl="1">
       <w:start w:val="1"/>
       <w:numFmt w:val="bullet"/>
       <w:lvlText w:val="o"/>
@@ -846,9 +1568,10 @@
       </w:pPr>
       <w:rPr>
         <w:rFonts w:ascii="Courier New" w:hAnsi="Courier New" w:cs="Courier New" w:hint="default"/>
+        <w:rFonts w:cs="Courier New"/>
       </w:rPr>
     </w:lvl>
-    <w:lvl w:ilvl="2" w:tplc="04090005" w:tentative="1">
+    <w:lvl w:ilvl="2">
       <w:start w:val="1"/>
       <w:numFmt w:val="bullet"/>
       <w:lvlText w:val=""/>
@@ -857,10 +1580,10 @@
         <w:ind w:left="2160" w:hanging="360"/>
       </w:pPr>
       <w:rPr>
-        <w:rFonts w:ascii="Wingdings" w:hAnsi="Wingdings" w:hint="default"/>
+        <w:rFonts w:ascii="Wingdings" w:hAnsi="Wingdings" w:cs="Wingdings" w:hint="default"/>
       </w:rPr>
     </w:lvl>
-    <w:lvl w:ilvl="3" w:tplc="04090001" w:tentative="1">
+    <w:lvl w:ilvl="3">
       <w:start w:val="1"/>
       <w:numFmt w:val="bullet"/>
       <w:lvlText w:val=""/>
@@ -869,10 +1592,10 @@
         <w:ind w:left="2880" w:hanging="360"/>
       </w:pPr>
       <w:rPr>
-        <w:rFonts w:ascii="Symbol" w:hAnsi="Symbol" w:hint="default"/>
+        <w:rFonts w:ascii="Symbol" w:hAnsi="Symbol" w:cs="Symbol" w:hint="default"/>
       </w:rPr>
     </w:lvl>
-    <w:lvl w:ilvl="4" w:tplc="04090003" w:tentative="1">
+    <w:lvl w:ilvl="4">
       <w:start w:val="1"/>
       <w:numFmt w:val="bullet"/>
       <w:lvlText w:val="o"/>
@@ -882,9 +1605,10 @@
       </w:pPr>
       <w:rPr>
         <w:rFonts w:ascii="Courier New" w:hAnsi="Courier New" w:cs="Courier New" w:hint="default"/>
+        <w:rFonts w:cs="Courier New"/>
       </w:rPr>
     </w:lvl>
-    <w:lvl w:ilvl="5" w:tplc="04090005" w:tentative="1">
+    <w:lvl w:ilvl="5">
       <w:start w:val="1"/>
       <w:numFmt w:val="bullet"/>
       <w:lvlText w:val=""/>
@@ -893,10 +1617,10 @@
         <w:ind w:left="4320" w:hanging="360"/>
       </w:pPr>
       <w:rPr>
-        <w:rFonts w:ascii="Wingdings" w:hAnsi="Wingdings" w:hint="default"/>
+        <w:rFonts w:ascii="Wingdings" w:hAnsi="Wingdings" w:cs="Wingdings" w:hint="default"/>
       </w:rPr>
     </w:lvl>
-    <w:lvl w:ilvl="6" w:tplc="04090001" w:tentative="1">
+    <w:lvl w:ilvl="6">
       <w:start w:val="1"/>
       <w:numFmt w:val="bullet"/>
       <w:lvlText w:val=""/>
@@ -905,10 +1629,10 @@
         <w:ind w:left="5040" w:hanging="360"/>
       </w:pPr>
       <w:rPr>
-        <w:rFonts w:ascii="Symbol" w:hAnsi="Symbol" w:hint="default"/>
+        <w:rFonts w:ascii="Symbol" w:hAnsi="Symbol" w:cs="Symbol" w:hint="default"/>
       </w:rPr>
     </w:lvl>
-    <w:lvl w:ilvl="7" w:tplc="04090003" w:tentative="1">
+    <w:lvl w:ilvl="7">
       <w:start w:val="1"/>
       <w:numFmt w:val="bullet"/>
       <w:lvlText w:val="o"/>
@@ -918,9 +1642,10 @@
       </w:pPr>
       <w:rPr>
         <w:rFonts w:ascii="Courier New" w:hAnsi="Courier New" w:cs="Courier New" w:hint="default"/>
+        <w:rFonts w:cs="Courier New"/>
       </w:rPr>
     </w:lvl>
-    <w:lvl w:ilvl="8" w:tplc="04090005" w:tentative="1">
+    <w:lvl w:ilvl="8">
       <w:start w:val="1"/>
       <w:numFmt w:val="bullet"/>
       <w:lvlText w:val=""/>
@@ -929,22 +1654,117 @@
         <w:ind w:left="6480" w:hanging="360"/>
       </w:pPr>
       <w:rPr>
-        <w:rFonts w:ascii="Wingdings" w:hAnsi="Wingdings" w:hint="default"/>
+        <w:rFonts w:ascii="Wingdings" w:hAnsi="Wingdings" w:cs="Wingdings" w:hint="default"/>
       </w:rPr>
     </w:lvl>
   </w:abstractNum>
+  <w:abstractNum w:abstractNumId="2">
+    <w:lvl w:ilvl="0">
+      <w:start w:val="1"/>
+      <w:numFmt w:val="none"/>
+      <w:suff w:val="nothing"/>
+      <w:lvlText w:val=""/>
+      <w:lvlJc w:val="left"/>
+      <w:pPr>
+        <w:ind w:left="0" w:hanging="0"/>
+      </w:pPr>
+    </w:lvl>
+    <w:lvl w:ilvl="1">
+      <w:start w:val="1"/>
+      <w:numFmt w:val="none"/>
+      <w:suff w:val="nothing"/>
+      <w:lvlText w:val=""/>
+      <w:lvlJc w:val="left"/>
+      <w:pPr>
+        <w:ind w:left="0" w:hanging="0"/>
+      </w:pPr>
+    </w:lvl>
+    <w:lvl w:ilvl="2">
+      <w:start w:val="1"/>
+      <w:numFmt w:val="none"/>
+      <w:suff w:val="nothing"/>
+      <w:lvlText w:val=""/>
+      <w:lvlJc w:val="left"/>
+      <w:pPr>
+        <w:ind w:left="0" w:hanging="0"/>
+      </w:pPr>
+    </w:lvl>
+    <w:lvl w:ilvl="3">
+      <w:start w:val="1"/>
+      <w:numFmt w:val="none"/>
+      <w:suff w:val="nothing"/>
+      <w:lvlText w:val=""/>
+      <w:lvlJc w:val="left"/>
+      <w:pPr>
+        <w:ind w:left="0" w:hanging="0"/>
+      </w:pPr>
+    </w:lvl>
+    <w:lvl w:ilvl="4">
+      <w:start w:val="1"/>
+      <w:numFmt w:val="none"/>
+      <w:suff w:val="nothing"/>
+      <w:lvlText w:val=""/>
+      <w:lvlJc w:val="left"/>
+      <w:pPr>
+        <w:ind w:left="0" w:hanging="0"/>
+      </w:pPr>
+    </w:lvl>
+    <w:lvl w:ilvl="5">
+      <w:start w:val="1"/>
+      <w:numFmt w:val="none"/>
+      <w:suff w:val="nothing"/>
+      <w:lvlText w:val=""/>
+      <w:lvlJc w:val="left"/>
+      <w:pPr>
+        <w:ind w:left="0" w:hanging="0"/>
+      </w:pPr>
+    </w:lvl>
+    <w:lvl w:ilvl="6">
+      <w:start w:val="1"/>
+      <w:numFmt w:val="none"/>
+      <w:suff w:val="nothing"/>
+      <w:lvlText w:val=""/>
+      <w:lvlJc w:val="left"/>
+      <w:pPr>
+        <w:ind w:left="0" w:hanging="0"/>
+      </w:pPr>
+    </w:lvl>
+    <w:lvl w:ilvl="7">
+      <w:start w:val="1"/>
+      <w:numFmt w:val="none"/>
+      <w:suff w:val="nothing"/>
+      <w:lvlText w:val=""/>
+      <w:lvlJc w:val="left"/>
+      <w:pPr>
+        <w:ind w:left="0" w:hanging="0"/>
+      </w:pPr>
+    </w:lvl>
+    <w:lvl w:ilvl="8">
+      <w:start w:val="1"/>
+      <w:numFmt w:val="none"/>
+      <w:suff w:val="nothing"/>
+      <w:lvlText w:val=""/>
+      <w:lvlJc w:val="left"/>
+      <w:pPr>
+        <w:ind w:left="0" w:hanging="0"/>
+      </w:pPr>
+    </w:lvl>
+  </w:abstractNum>
   <w:num w:numId="1">
-    <w:abstractNumId w:val="0"/>
+    <w:abstractNumId w:val="1"/>
+  </w:num>
+  <w:num w:numId="2">
+    <w:abstractNumId w:val="2"/>
   </w:num>
 </w:numbering>
 </file>
 
 <file path=word/styles.xml><?xml version="1.0" encoding="utf-8"?>
-<w:styles xmlns:mc="http://schemas.openxmlformats.org/markup-compatibility/2006" xmlns:r="http://schemas.openxmlformats.org/officeDocument/2006/relationships" xmlns:w="http://schemas.openxmlformats.org/wordprocessingml/2006/main" xmlns:w14="http://schemas.microsoft.com/office/word/2010/wordml" xmlns:w15="http://schemas.microsoft.com/office/word/2012/wordml" xmlns:w16cex="http://schemas.microsoft.com/office/word/2018/wordml/cex" xmlns:w16cid="http://schemas.microsoft.com/office/word/2016/wordml/cid" xmlns:w16="http://schemas.microsoft.com/office/word/2018/wordml" xmlns:w16se="http://schemas.microsoft.com/office/word/2015/wordml/symex" mc:Ignorable="w14 w15 w16se w16cid w16 w16cex">
+<w:styles xmlns:w="http://schemas.openxmlformats.org/wordprocessingml/2006/main" xmlns:w14="http://schemas.microsoft.com/office/word/2010/wordml" xmlns:mc="http://schemas.openxmlformats.org/markup-compatibility/2006" mc:Ignorable="w14">
   <w:docDefaults>
     <w:rPrDefault>
       <w:rPr>
-        <w:rFonts w:asciiTheme="minorHAnsi" w:eastAsiaTheme="minorEastAsia" w:hAnsiTheme="minorHAnsi" w:cstheme="minorBidi"/>
+        <w:rFonts w:ascii="Calibri" w:hAnsi="Calibri" w:eastAsia="ＭＳ 明朝" w:cs="" w:asciiTheme="minorHAnsi" w:cstheme="minorBidi" w:eastAsiaTheme="minorEastAsia" w:hAnsiTheme="minorHAnsi"/>
         <w:sz w:val="22"/>
         <w:szCs w:val="22"/>
         <w:lang w:val="en-US" w:eastAsia="ja-JP" w:bidi="ar-SA"/>
@@ -952,21 +1772,21 @@
     </w:rPrDefault>
     <w:pPrDefault>
       <w:pPr>
-        <w:spacing w:after="200" w:line="276" w:lineRule="auto"/>
+        <w:suppressAutoHyphens w:val="true"/>
       </w:pPr>
     </w:pPrDefault>
   </w:docDefaults>
   <w:latentStyles w:defLockedState="0" w:defUIPriority="99" w:defSemiHidden="0" w:defUnhideWhenUsed="0" w:defQFormat="0" w:count="376">
     <w:lsdException w:name="Normal" w:uiPriority="0" w:qFormat="1"/>
     <w:lsdException w:name="heading 1" w:uiPriority="9" w:qFormat="1"/>
-    <w:lsdException w:name="heading 2" w:semiHidden="1" w:uiPriority="9" w:unhideWhenUsed="1" w:qFormat="1"/>
-    <w:lsdException w:name="heading 3" w:semiHidden="1" w:uiPriority="9" w:unhideWhenUsed="1" w:qFormat="1"/>
-    <w:lsdException w:name="heading 4" w:semiHidden="1" w:uiPriority="9" w:unhideWhenUsed="1" w:qFormat="1"/>
-    <w:lsdException w:name="heading 5" w:semiHidden="1" w:uiPriority="9" w:unhideWhenUsed="1" w:qFormat="1"/>
-    <w:lsdException w:name="heading 6" w:semiHidden="1" w:uiPriority="9" w:unhideWhenUsed="1" w:qFormat="1"/>
-    <w:lsdException w:name="heading 7" w:semiHidden="1" w:uiPriority="9" w:unhideWhenUsed="1" w:qFormat="1"/>
-    <w:lsdException w:name="heading 8" w:semiHidden="1" w:uiPriority="9" w:unhideWhenUsed="1" w:qFormat="1"/>
-    <w:lsdException w:name="heading 9" w:semiHidden="1" w:uiPriority="9" w:unhideWhenUsed="1" w:qFormat="1"/>
+    <w:lsdException w:name="heading 2" w:uiPriority="9" w:semiHidden="1" w:unhideWhenUsed="1" w:qFormat="1"/>
+    <w:lsdException w:name="heading 3" w:uiPriority="9" w:semiHidden="1" w:unhideWhenUsed="1" w:qFormat="1"/>
+    <w:lsdException w:name="heading 4" w:uiPriority="9" w:semiHidden="1" w:unhideWhenUsed="1" w:qFormat="1"/>
+    <w:lsdException w:name="heading 5" w:uiPriority="9" w:semiHidden="1" w:unhideWhenUsed="1" w:qFormat="1"/>
+    <w:lsdException w:name="heading 6" w:uiPriority="9" w:semiHidden="1" w:unhideWhenUsed="1" w:qFormat="1"/>
+    <w:lsdException w:name="heading 7" w:uiPriority="9" w:semiHidden="1" w:unhideWhenUsed="1" w:qFormat="1"/>
+    <w:lsdException w:name="heading 8" w:uiPriority="9" w:semiHidden="1" w:unhideWhenUsed="1" w:qFormat="1"/>
+    <w:lsdException w:name="heading 9" w:uiPriority="9" w:semiHidden="1" w:unhideWhenUsed="1" w:qFormat="1"/>
     <w:lsdException w:name="index 1" w:semiHidden="1" w:unhideWhenUsed="1"/>
     <w:lsdException w:name="index 2" w:semiHidden="1" w:unhideWhenUsed="1"/>
     <w:lsdException w:name="index 3" w:semiHidden="1" w:unhideWhenUsed="1"/>
@@ -976,22 +1796,22 @@
     <w:lsdException w:name="index 7" w:semiHidden="1" w:unhideWhenUsed="1"/>
     <w:lsdException w:name="index 8" w:semiHidden="1" w:unhideWhenUsed="1"/>
     <w:lsdException w:name="index 9" w:semiHidden="1" w:unhideWhenUsed="1"/>
-    <w:lsdException w:name="toc 1" w:semiHidden="1" w:uiPriority="39" w:unhideWhenUsed="1"/>
-    <w:lsdException w:name="toc 2" w:semiHidden="1" w:uiPriority="39" w:unhideWhenUsed="1"/>
-    <w:lsdException w:name="toc 3" w:semiHidden="1" w:uiPriority="39" w:unhideWhenUsed="1"/>
-    <w:lsdException w:name="toc 4" w:semiHidden="1" w:uiPriority="39" w:unhideWhenUsed="1"/>
-    <w:lsdException w:name="toc 5" w:semiHidden="1" w:uiPriority="39" w:unhideWhenUsed="1"/>
-    <w:lsdException w:name="toc 6" w:semiHidden="1" w:uiPriority="39" w:unhideWhenUsed="1"/>
-    <w:lsdException w:name="toc 7" w:semiHidden="1" w:uiPriority="39" w:unhideWhenUsed="1"/>
-    <w:lsdException w:name="toc 8" w:semiHidden="1" w:uiPriority="39" w:unhideWhenUsed="1"/>
-    <w:lsdException w:name="toc 9" w:semiHidden="1" w:uiPriority="39" w:unhideWhenUsed="1"/>
+    <w:lsdException w:name="toc 1" w:uiPriority="39" w:semiHidden="1" w:unhideWhenUsed="1"/>
+    <w:lsdException w:name="toc 2" w:uiPriority="39" w:semiHidden="1" w:unhideWhenUsed="1"/>
+    <w:lsdException w:name="toc 3" w:uiPriority="39" w:semiHidden="1" w:unhideWhenUsed="1"/>
+    <w:lsdException w:name="toc 4" w:uiPriority="39" w:semiHidden="1" w:unhideWhenUsed="1"/>
+    <w:lsdException w:name="toc 5" w:uiPriority="39" w:semiHidden="1" w:unhideWhenUsed="1"/>
+    <w:lsdException w:name="toc 6" w:uiPriority="39" w:semiHidden="1" w:unhideWhenUsed="1"/>
+    <w:lsdException w:name="toc 7" w:uiPriority="39" w:semiHidden="1" w:unhideWhenUsed="1"/>
+    <w:lsdException w:name="toc 8" w:uiPriority="39" w:semiHidden="1" w:unhideWhenUsed="1"/>
+    <w:lsdException w:name="toc 9" w:uiPriority="39" w:semiHidden="1" w:unhideWhenUsed="1"/>
     <w:lsdException w:name="Normal Indent" w:semiHidden="1" w:unhideWhenUsed="1"/>
     <w:lsdException w:name="footnote text" w:semiHidden="1" w:unhideWhenUsed="1"/>
     <w:lsdException w:name="annotation text" w:semiHidden="1" w:unhideWhenUsed="1"/>
     <w:lsdException w:name="header" w:semiHidden="1" w:unhideWhenUsed="1"/>
     <w:lsdException w:name="footer" w:semiHidden="1" w:unhideWhenUsed="1"/>
     <w:lsdException w:name="index heading" w:semiHidden="1" w:unhideWhenUsed="1"/>
-    <w:lsdException w:name="caption" w:semiHidden="1" w:uiPriority="35" w:unhideWhenUsed="1" w:qFormat="1"/>
+    <w:lsdException w:name="caption" w:uiPriority="35" w:semiHidden="1" w:unhideWhenUsed="1" w:qFormat="1"/>
     <w:lsdException w:name="table of figures" w:semiHidden="1" w:unhideWhenUsed="1"/>
     <w:lsdException w:name="envelope address" w:semiHidden="1" w:unhideWhenUsed="1"/>
     <w:lsdException w:name="envelope return" w:semiHidden="1" w:unhideWhenUsed="1"/>
@@ -1022,7 +1842,7 @@
     <w:lsdException w:name="Title" w:uiPriority="10" w:qFormat="1"/>
     <w:lsdException w:name="Closing" w:semiHidden="1" w:unhideWhenUsed="1"/>
     <w:lsdException w:name="Signature" w:semiHidden="1" w:unhideWhenUsed="1"/>
-    <w:lsdException w:name="Default Paragraph Font" w:semiHidden="1" w:uiPriority="1" w:unhideWhenUsed="1"/>
+    <w:lsdException w:name="Default Paragraph Font" w:uiPriority="1" w:semiHidden="1" w:unhideWhenUsed="1"/>
     <w:lsdException w:name="Body Text" w:semiHidden="1" w:unhideWhenUsed="1"/>
     <w:lsdException w:name="Body Text Indent" w:semiHidden="1" w:unhideWhenUsed="1"/>
     <w:lsdException w:name="List Continue" w:semiHidden="1" w:unhideWhenUsed="1"/>
@@ -1222,8 +2042,8 @@
     <w:lsdException w:name="Subtle Reference" w:uiPriority="31" w:qFormat="1"/>
     <w:lsdException w:name="Intense Reference" w:uiPriority="32" w:qFormat="1"/>
     <w:lsdException w:name="Book Title" w:uiPriority="33" w:qFormat="1"/>
-    <w:lsdException w:name="Bibliography" w:semiHidden="1" w:uiPriority="37" w:unhideWhenUsed="1"/>
-    <w:lsdException w:name="TOC Heading" w:semiHidden="1" w:uiPriority="39" w:unhideWhenUsed="1" w:qFormat="1"/>
+    <w:lsdException w:name="Bibliography" w:uiPriority="37" w:semiHidden="1" w:unhideWhenUsed="1"/>
+    <w:lsdException w:name="TOC Heading" w:uiPriority="39" w:semiHidden="1" w:unhideWhenUsed="1" w:qFormat="1"/>
     <w:lsdException w:name="Plain Table 1" w:uiPriority="41"/>
     <w:lsdException w:name="Plain Table 2" w:uiPriority="42"/>
     <w:lsdException w:name="Plain Table 3" w:uiPriority="43"/>
@@ -1334,15 +2154,150 @@
     <w:lsdException w:name="Unresolved Mention" w:semiHidden="1" w:unhideWhenUsed="1"/>
     <w:lsdException w:name="Smart Link" w:semiHidden="1" w:unhideWhenUsed="1"/>
   </w:latentStyles>
-  <w:style w:type="paragraph" w:default="1" w:styleId="Normal">
+  <w:style w:type="paragraph" w:styleId="Normal" w:default="1">
     <w:name w:val="Normal"/>
     <w:qFormat/>
+    <w:pPr>
+      <w:widowControl/>
+      <w:bidi w:val="0"/>
+      <w:spacing w:lineRule="auto" w:line="276" w:before="0" w:after="200"/>
+      <w:jc w:val="left"/>
+    </w:pPr>
+    <w:rPr>
+      <w:rFonts w:ascii="Calibri" w:hAnsi="Calibri" w:eastAsia="ＭＳ 明朝" w:cs="" w:asciiTheme="minorHAnsi" w:cstheme="minorBidi" w:eastAsiaTheme="minorEastAsia" w:hAnsiTheme="minorHAnsi"/>
+      <w:color w:val="auto"/>
+      <w:kern w:val="0"/>
+      <w:sz w:val="22"/>
+      <w:szCs w:val="22"/>
+      <w:lang w:val="en-US" w:eastAsia="ja-JP" w:bidi="ar-SA"/>
+    </w:rPr>
   </w:style>
-  <w:style w:type="character" w:default="1" w:styleId="DefaultParagraphFont">
+  <w:style w:type="character" w:styleId="DefaultParagraphFont" w:default="1">
     <w:name w:val="Default Paragraph Font"/>
     <w:uiPriority w:val="1"/>
     <w:semiHidden/>
     <w:unhideWhenUsed/>
+    <w:qFormat/>
+    <w:rPr/>
+  </w:style>
+  <w:style w:type="paragraph" w:styleId="Heading">
+    <w:name w:val="Heading"/>
+    <w:basedOn w:val="Normal"/>
+    <w:next w:val="TextBody"/>
+    <w:qFormat/>
+    <w:pPr>
+      <w:keepNext w:val="true"/>
+      <w:spacing w:before="240" w:after="120"/>
+    </w:pPr>
+    <w:rPr>
+      <w:rFonts w:ascii="Liberation Sans" w:hAnsi="Liberation Sans" w:eastAsia="Noto Sans CJK SC" w:cs="FreeSans"/>
+      <w:sz w:val="28"/>
+      <w:szCs w:val="28"/>
+    </w:rPr>
+  </w:style>
+  <w:style w:type="paragraph" w:styleId="TextBody">
+    <w:name w:val="Body Text"/>
+    <w:basedOn w:val="Normal"/>
+    <w:pPr>
+      <w:spacing w:lineRule="auto" w:line="276" w:before="0" w:after="140"/>
+    </w:pPr>
+    <w:rPr/>
+  </w:style>
+  <w:style w:type="paragraph" w:styleId="List">
+    <w:name w:val="List"/>
+    <w:basedOn w:val="TextBody"/>
+    <w:pPr/>
+    <w:rPr>
+      <w:rFonts w:cs="FreeSans"/>
+    </w:rPr>
+  </w:style>
+  <w:style w:type="paragraph" w:styleId="Caption">
+    <w:name w:val="Caption"/>
+    <w:basedOn w:val="Normal"/>
+    <w:qFormat/>
+    <w:pPr>
+      <w:suppressLineNumbers/>
+      <w:spacing w:before="120" w:after="120"/>
+    </w:pPr>
+    <w:rPr>
+      <w:rFonts w:cs="FreeSans"/>
+      <w:i/>
+      <w:iCs/>
+      <w:sz w:val="24"/>
+      <w:szCs w:val="24"/>
+    </w:rPr>
+  </w:style>
+  <w:style w:type="paragraph" w:styleId="Index">
+    <w:name w:val="Index"/>
+    <w:basedOn w:val="Normal"/>
+    <w:qFormat/>
+    <w:pPr>
+      <w:suppressLineNumbers/>
+    </w:pPr>
+    <w:rPr>
+      <w:rFonts w:cs="FreeSans"/>
+    </w:rPr>
+  </w:style>
+  <w:style w:type="paragraph" w:styleId="ListParagraph">
+    <w:name w:val="List Paragraph"/>
+    <w:basedOn w:val="Normal"/>
+    <w:uiPriority w:val="34"/>
+    <w:qFormat/>
+    <w:rsid w:val="00af1dc6"/>
+    <w:pPr>
+      <w:spacing w:before="0" w:after="200"/>
+      <w:ind w:left="720" w:hanging="0"/>
+      <w:contextualSpacing/>
+    </w:pPr>
+    <w:rPr/>
+  </w:style>
+  <w:style w:type="paragraph" w:styleId="Caption1">
+    <w:name w:val="caption"/>
+    <w:basedOn w:val="Normal"/>
+    <w:next w:val="Normal"/>
+    <w:uiPriority w:val="35"/>
+    <w:unhideWhenUsed/>
+    <w:qFormat/>
+    <w:rsid w:val="00065bfe"/>
+    <w:pPr>
+      <w:spacing w:lineRule="auto" w:line="240"/>
+    </w:pPr>
+    <w:rPr>
+      <w:i/>
+      <w:iCs/>
+      <w:color w:val="1F497D" w:themeColor="text2"/>
+      <w:sz w:val="18"/>
+      <w:szCs w:val="18"/>
+    </w:rPr>
+  </w:style>
+  <w:style w:type="paragraph" w:styleId="TableContents">
+    <w:name w:val="Table Contents"/>
+    <w:basedOn w:val="Normal"/>
+    <w:qFormat/>
+    <w:pPr>
+      <w:suppressLineNumbers/>
+    </w:pPr>
+    <w:rPr/>
+  </w:style>
+  <w:style w:type="paragraph" w:styleId="TableHeading">
+    <w:name w:val="Table Heading"/>
+    <w:basedOn w:val="TableContents"/>
+    <w:qFormat/>
+    <w:pPr>
+      <w:suppressLineNumbers/>
+      <w:jc w:val="center"/>
+    </w:pPr>
+    <w:rPr>
+      <w:b/>
+      <w:bCs/>
+    </w:rPr>
+  </w:style>
+  <w:style w:type="numbering" w:styleId="NoList" w:default="1">
+    <w:name w:val="No List"/>
+    <w:uiPriority w:val="99"/>
+    <w:semiHidden/>
+    <w:unhideWhenUsed/>
+    <w:qFormat/>
   </w:style>
   <w:style w:type="table" w:default="1" w:styleId="TableNormal">
     <w:name w:val="Normal Table"/>
@@ -1359,58 +2314,22 @@
       </w:tblCellMar>
     </w:tblPr>
   </w:style>
-  <w:style w:type="numbering" w:default="1" w:styleId="NoList">
-    <w:name w:val="No List"/>
-    <w:uiPriority w:val="99"/>
-    <w:semiHidden/>
-    <w:unhideWhenUsed/>
-  </w:style>
-  <w:style w:type="paragraph" w:styleId="ListParagraph">
-    <w:name w:val="List Paragraph"/>
-    <w:basedOn w:val="Normal"/>
-    <w:uiPriority w:val="34"/>
-    <w:qFormat/>
-    <w:rsid w:val="00AF1DC6"/>
-    <w:pPr>
-      <w:ind w:left="720"/>
-      <w:contextualSpacing/>
-    </w:pPr>
-  </w:style>
-  <w:style w:type="paragraph" w:styleId="Caption">
-    <w:name w:val="caption"/>
-    <w:basedOn w:val="Normal"/>
-    <w:next w:val="Normal"/>
-    <w:uiPriority w:val="35"/>
-    <w:unhideWhenUsed/>
-    <w:qFormat/>
-    <w:rsid w:val="00065BFE"/>
-    <w:pPr>
-      <w:spacing w:line="240" w:lineRule="auto"/>
-    </w:pPr>
-    <w:rPr>
-      <w:i/>
-      <w:iCs/>
-      <w:color w:val="1F497D" w:themeColor="text2"/>
-      <w:sz w:val="18"/>
-      <w:szCs w:val="18"/>
-    </w:rPr>
-  </w:style>
   <w:style w:type="table" w:styleId="TableGrid">
     <w:name w:val="Table Grid"/>
     <w:basedOn w:val="TableNormal"/>
     <w:uiPriority w:val="59"/>
-    <w:rsid w:val="002B7F21"/>
+    <w:rsid w:val="002b7f21"/>
     <w:pPr>
       <w:spacing w:after="0" w:line="240" w:lineRule="auto"/>
     </w:pPr>
     <w:tblPr>
       <w:tblBorders>
-        <w:top w:val="single" w:sz="4" w:space="0" w:color="auto"/>
-        <w:left w:val="single" w:sz="4" w:space="0" w:color="auto"/>
-        <w:bottom w:val="single" w:sz="4" w:space="0" w:color="auto"/>
-        <w:right w:val="single" w:sz="4" w:space="0" w:color="auto"/>
-        <w:insideH w:val="single" w:sz="4" w:space="0" w:color="auto"/>
-        <w:insideV w:val="single" w:sz="4" w:space="0" w:color="auto"/>
+        <w:top w:val="single" w:color="auto" w:sz="4" w:space="0"/>
+        <w:left w:val="single" w:color="auto" w:sz="4" w:space="0"/>
+        <w:bottom w:val="single" w:color="auto" w:sz="4" w:space="0"/>
+        <w:right w:val="single" w:color="auto" w:sz="4" w:space="0"/>
+        <w:insideH w:val="single" w:color="auto" w:sz="4" w:space="0"/>
+        <w:insideV w:val="single" w:color="auto" w:sz="4" w:space="0"/>
       </w:tblBorders>
     </w:tblPr>
   </w:style>

</xml_diff>